<commit_message>
551 project paper finished.
</commit_message>
<xml_diff>
--- a/551_2/wk07/ModuleGuide.docx
+++ b/551_2/wk07/ModuleGuide.docx
@@ -1,6 +1,6 @@
 
 <file path=word/document.xml><?xml version="1.0" encoding="utf-8"?>
-<w:document xmlns:wpc="http://schemas.microsoft.com/office/word/2010/wordprocessingCanvas" xmlns:mo="http://schemas.microsoft.com/office/mac/office/2008/main" xmlns:mc="http://schemas.openxmlformats.org/markup-compatibility/2006" xmlns:mv="urn:schemas-microsoft-com:mac:vml" xmlns:o="urn:schemas-microsoft-com:office:office" xmlns:r="http://schemas.openxmlformats.org/officeDocument/2006/relationships" xmlns:m="http://schemas.openxmlformats.org/officeDocument/2006/math" xmlns:v="urn:schemas-microsoft-com:vml" xmlns:wp14="http://schemas.microsoft.com/office/word/2010/wordprocessingDrawing" xmlns:wp="http://schemas.openxmlformats.org/drawingml/2006/wordprocessingDrawing" xmlns:w10="urn:schemas-microsoft-com:office:word" xmlns:w="http://schemas.openxmlformats.org/wordprocessingml/2006/main" xmlns:w14="http://schemas.microsoft.com/office/word/2010/wordml" xmlns:wpg="http://schemas.microsoft.com/office/word/2010/wordprocessingGroup" xmlns:wpi="http://schemas.microsoft.com/office/word/2010/wordprocessingInk" xmlns:wne="http://schemas.microsoft.com/office/word/2006/wordml" xmlns:wps="http://schemas.microsoft.com/office/word/2010/wordprocessingShape" mc:Ignorable="w14 wp14">
+<w:document xmlns:mv="urn:schemas-microsoft-com:mac:vml" xmlns:mo="http://schemas.microsoft.com/office/mac/office/2008/main" xmlns:ve="http://schemas.openxmlformats.org/markup-compatibility/2006" xmlns:o="urn:schemas-microsoft-com:office:office" xmlns:r="http://schemas.openxmlformats.org/officeDocument/2006/relationships" xmlns:m="http://schemas.openxmlformats.org/officeDocument/2006/math" xmlns:v="urn:schemas-microsoft-com:vml" xmlns:w10="urn:schemas-microsoft-com:office:word" xmlns:w="http://schemas.openxmlformats.org/wordprocessingml/2006/main" xmlns:wne="http://schemas.microsoft.com/office/word/2006/wordml" xmlns:wp="http://schemas.openxmlformats.org/drawingml/2006/wordprocessingDrawing" ve:Ignorable="mv" ve:PreserveAttributes="mv:*">
   <w:body>
     <w:p>
       <w:pPr>
@@ -70,7 +70,7 @@
           <w:b/>
           <w:sz w:val="36"/>
         </w:rPr>
-        <w:footnoteReference w:id="1"/>
+        <w:footnoteReference w:id="2"/>
       </w:r>
       <w:r>
         <w:rPr>
@@ -755,23 +755,7 @@
           <w:rFonts w:ascii="Times New" w:hAnsi="Times New"/>
           <w:sz w:val="24"/>
         </w:rPr>
-        <w:t xml:space="preserve">As a consequence of the goals above, the FWS software is composed of many small modules. They have been organized into a tree-structured hierarchy; each non-terminal node in the tree represents a module that is composed of the modules represented by its </w:t>
-      </w:r>
-      <w:proofErr w:type="spellStart"/>
-      <w:r>
-        <w:rPr>
-          <w:rFonts w:ascii="Times New" w:hAnsi="Times New"/>
-          <w:sz w:val="24"/>
-        </w:rPr>
-        <w:t>descendents</w:t>
-      </w:r>
-      <w:proofErr w:type="spellEnd"/>
-      <w:r>
-        <w:rPr>
-          <w:rFonts w:ascii="Times New" w:hAnsi="Times New"/>
-          <w:sz w:val="24"/>
-        </w:rPr>
-        <w:t>. The hierarchy is intended to achieve the following additional goals:</w:t>
+        <w:t>As a consequence of the goals above, the FWS software is composed of many small modules. They have been organized into a tree-structured hierarchy; each non-terminal node in the tree represents a module that is composed of the modules represented by its descendents. The hierarchy is intended to achieve the following additional goals:</w:t>
       </w:r>
     </w:p>
     <w:p>
@@ -1357,7 +1341,14 @@
           <w:rFonts w:ascii="Times New" w:hAnsi="Times New"/>
           <w:sz w:val="24"/>
         </w:rPr>
-        <w:t>How to use services provided by other modules to start and maintain the proper operation of a FWS.</w:t>
+        <w:t>How to use services provided by other modules to start and maintai</w:t>
+      </w:r>
+      <w:r>
+        <w:rPr>
+          <w:rFonts w:ascii="Times New" w:hAnsi="Times New"/>
+          <w:sz w:val="24"/>
+        </w:rPr>
+        <w:t>n the proper operation of a FWS.</w:t>
       </w:r>
       <w:proofErr w:type="gramEnd"/>
     </w:p>
@@ -1379,7 +1370,23 @@
           <w:rFonts w:ascii="Times New" w:hAnsi="Times New"/>
           <w:sz w:val="24"/>
         </w:rPr>
-        <w:t xml:space="preserve">Associated variabilities and parameters of variation </w:t>
+        <w:t xml:space="preserve">Associated </w:t>
+      </w:r>
+      <w:proofErr w:type="spellStart"/>
+      <w:r>
+        <w:rPr>
+          <w:rFonts w:ascii="Times New" w:hAnsi="Times New"/>
+          <w:sz w:val="24"/>
+        </w:rPr>
+        <w:t>variabilities</w:t>
+      </w:r>
+      <w:proofErr w:type="spellEnd"/>
+      <w:r>
+        <w:rPr>
+          <w:rFonts w:ascii="Times New" w:hAnsi="Times New"/>
+          <w:sz w:val="24"/>
+        </w:rPr>
+        <w:t xml:space="preserve"> and parameters of variation </w:t>
       </w:r>
     </w:p>
     <w:p>
@@ -1401,18 +1408,198 @@
           <w:sz w:val="24"/>
         </w:rPr>
         <w:tab/>
+      </w:r>
+      <w:r>
+        <w:rPr>
+          <w:rFonts w:ascii="Times New" w:hAnsi="Times New"/>
+          <w:sz w:val="24"/>
+        </w:rPr>
+        <w:tab/>
+      </w:r>
+      <w:r>
+        <w:rPr>
+          <w:rFonts w:ascii="Times New" w:hAnsi="Times New"/>
+          <w:sz w:val="24"/>
+        </w:rPr>
         <w:t>None</w:t>
       </w:r>
     </w:p>
     <w:p>
       <w:pPr>
         <w:pStyle w:val="Heading3"/>
+      </w:pPr>
+      <w:r>
+        <w:t>1.2.</w:t>
+      </w:r>
+      <w:r>
+        <w:tab/>
+        <w:t>SOS Controller</w:t>
+      </w:r>
+    </w:p>
+    <w:p>
+      <w:pPr>
+        <w:tabs>
+          <w:tab w:val="left" w:pos="720"/>
+        </w:tabs>
+        <w:spacing w:line="278" w:lineRule="atLeast"/>
+        <w:rPr>
+          <w:rFonts w:ascii="Times New" w:hAnsi="Times New"/>
+          <w:sz w:val="24"/>
+        </w:rPr>
+      </w:pPr>
+      <w:r>
+        <w:rPr>
+          <w:rFonts w:ascii="Times New" w:hAnsi="Times New"/>
+          <w:sz w:val="24"/>
+        </w:rPr>
+        <w:t>Service</w:t>
+      </w:r>
+    </w:p>
+    <w:p>
+      <w:pPr>
+        <w:tabs>
+          <w:tab w:val="left" w:pos="379"/>
+        </w:tabs>
+        <w:spacing w:line="364" w:lineRule="atLeast"/>
+        <w:ind w:firstLine="432"/>
+        <w:rPr>
+          <w:rFonts w:ascii="Times New" w:hAnsi="Times New"/>
+          <w:sz w:val="24"/>
+        </w:rPr>
+      </w:pPr>
+      <w:r>
+        <w:rPr>
+          <w:rFonts w:ascii="Times New" w:hAnsi="Times New"/>
+          <w:sz w:val="24"/>
+        </w:rPr>
+        <w:t xml:space="preserve">Provide the main program that initializes a FWS. </w:t>
+      </w:r>
+    </w:p>
+    <w:p>
+      <w:pPr>
+        <w:tabs>
+          <w:tab w:val="left" w:pos="739"/>
+        </w:tabs>
+        <w:spacing w:line="364" w:lineRule="atLeast"/>
+        <w:rPr>
+          <w:rFonts w:ascii="Times New" w:hAnsi="Times New"/>
+          <w:sz w:val="24"/>
+        </w:rPr>
+      </w:pPr>
+      <w:r>
+        <w:rPr>
+          <w:rFonts w:ascii="Times New" w:hAnsi="Times New"/>
+          <w:sz w:val="24"/>
+        </w:rPr>
+        <w:t>Secret</w:t>
+      </w:r>
+    </w:p>
+    <w:p>
+      <w:pPr>
+        <w:tabs>
+          <w:tab w:val="left" w:pos="379"/>
+        </w:tabs>
+        <w:ind w:left="379"/>
+        <w:rPr>
+          <w:rFonts w:ascii="Times New" w:hAnsi="Times New"/>
+          <w:sz w:val="24"/>
+        </w:rPr>
+      </w:pPr>
+      <w:proofErr w:type="gramStart"/>
+      <w:r>
+        <w:rPr>
+          <w:rFonts w:ascii="Times New" w:hAnsi="Times New"/>
+          <w:sz w:val="24"/>
+        </w:rPr>
+        <w:t>How to maintain the proper operation of a FWS in SOS mode.</w:t>
+      </w:r>
+      <w:proofErr w:type="gramEnd"/>
+    </w:p>
+    <w:p>
+      <w:pPr>
+        <w:tabs>
+          <w:tab w:val="left" w:pos="1"/>
+          <w:tab w:val="left" w:pos="379"/>
+        </w:tabs>
+        <w:spacing w:line="364" w:lineRule="atLeast"/>
+        <w:ind w:left="432" w:hanging="432"/>
+        <w:rPr>
+          <w:rFonts w:ascii="Times New" w:hAnsi="Times New"/>
+          <w:sz w:val="24"/>
+        </w:rPr>
+      </w:pPr>
+      <w:r>
+        <w:rPr>
+          <w:rFonts w:ascii="Times New" w:hAnsi="Times New"/>
+          <w:sz w:val="24"/>
+        </w:rPr>
+        <w:t xml:space="preserve">Associated </w:t>
+      </w:r>
+      <w:proofErr w:type="spellStart"/>
+      <w:r>
+        <w:rPr>
+          <w:rFonts w:ascii="Times New" w:hAnsi="Times New"/>
+          <w:sz w:val="24"/>
+        </w:rPr>
+        <w:t>variabilities</w:t>
+      </w:r>
+      <w:proofErr w:type="spellEnd"/>
+      <w:r>
+        <w:rPr>
+          <w:rFonts w:ascii="Times New" w:hAnsi="Times New"/>
+          <w:sz w:val="24"/>
+        </w:rPr>
+        <w:t xml:space="preserve"> and parameters of variation </w:t>
+      </w:r>
+    </w:p>
+    <w:p>
+      <w:pPr>
+        <w:tabs>
+          <w:tab w:val="left" w:pos="1"/>
+          <w:tab w:val="left" w:pos="379"/>
+        </w:tabs>
+        <w:spacing w:line="364" w:lineRule="atLeast"/>
+        <w:ind w:left="432" w:hanging="432"/>
+        <w:rPr>
+          <w:rFonts w:ascii="Times New" w:hAnsi="Times New"/>
+          <w:sz w:val="24"/>
+        </w:rPr>
+      </w:pPr>
+      <w:r>
+        <w:rPr>
+          <w:rFonts w:ascii="Times New" w:hAnsi="Times New"/>
+          <w:sz w:val="24"/>
+        </w:rPr>
+        <w:tab/>
+      </w:r>
+      <w:r>
+        <w:rPr>
+          <w:rFonts w:ascii="Times New" w:hAnsi="Times New"/>
+          <w:sz w:val="24"/>
+        </w:rPr>
+        <w:tab/>
+        <w:t>V4. SOS support</w:t>
+      </w:r>
+      <w:r>
+        <w:rPr>
+          <w:rFonts w:ascii="Times New" w:hAnsi="Times New"/>
+          <w:sz w:val="24"/>
+        </w:rPr>
+        <w:t>; SOSEquipment</w:t>
+      </w:r>
+    </w:p>
+    <w:p>
+      <w:pPr>
+        <w:pStyle w:val="Heading3"/>
         <w:rPr>
           <w:rFonts w:ascii="Times New Roman" w:hAnsi="Times New Roman"/>
         </w:rPr>
       </w:pPr>
       <w:r>
-        <w:t>1.2.</w:t>
+        <w:t>1.3</w:t>
+      </w:r>
+      <w:r>
+        <w:t>.</w:t>
       </w:r>
       <w:r>
         <w:tab/>
@@ -1565,13 +1752,30 @@
         <w:t>TransmitPeriod</w:t>
       </w:r>
       <w:proofErr w:type="spellEnd"/>
+      <w:r>
+        <w:rPr>
+          <w:sz w:val="24"/>
+        </w:rPr>
+        <w:t xml:space="preserve">, </w:t>
+      </w:r>
+      <w:proofErr w:type="spellStart"/>
+      <w:r>
+        <w:rPr>
+          <w:sz w:val="24"/>
+        </w:rPr>
+        <w:t>SosTransmitionValue</w:t>
+      </w:r>
+      <w:proofErr w:type="spellEnd"/>
     </w:p>
     <w:p>
       <w:pPr>
         <w:pStyle w:val="Heading3"/>
       </w:pPr>
       <w:r>
-        <w:t>1.3.</w:t>
+        <w:t>1.4</w:t>
+      </w:r>
+      <w:r>
+        <w:t>.</w:t>
       </w:r>
       <w:r>
         <w:tab/>
@@ -1638,7 +1842,6 @@
         <w:rPr>
           <w:sz w:val="24"/>
         </w:rPr>
-        <w:lastRenderedPageBreak/>
         <w:t>Secret</w:t>
       </w:r>
     </w:p>
@@ -2177,64 +2380,14 @@
     </w:p>
     <w:p>
       <w:pPr>
-        <w:pStyle w:val="Heading2"/>
-      </w:pPr>
-      <w:r>
-        <w:lastRenderedPageBreak/>
-        <w:t>3. Software Design Hiding Modules</w:t>
-      </w:r>
-    </w:p>
-    <w:p>
-      <w:pPr>
-        <w:tabs>
-          <w:tab w:val="left" w:pos="739"/>
-        </w:tabs>
-        <w:rPr>
-          <w:sz w:val="24"/>
-        </w:rPr>
-      </w:pPr>
-    </w:p>
-    <w:p>
-      <w:pPr>
-        <w:tabs>
-          <w:tab w:val="left" w:pos="720"/>
-        </w:tabs>
-        <w:spacing w:line="278" w:lineRule="atLeast"/>
-        <w:rPr>
-          <w:sz w:val="24"/>
-        </w:rPr>
-      </w:pPr>
-      <w:r>
-        <w:rPr>
-          <w:sz w:val="24"/>
-        </w:rPr>
-        <w:t xml:space="preserve">The software design hiding modules hide software design decisions based upon programming considerations such as algorithmic efficiency. </w:t>
-      </w:r>
-      <w:proofErr w:type="gramStart"/>
-      <w:r>
-        <w:rPr>
-          <w:sz w:val="24"/>
-        </w:rPr>
-        <w:t>Both the secrets and the interfaces to this module are determined by software designers</w:t>
-      </w:r>
-      <w:proofErr w:type="gramEnd"/>
-      <w:r>
-        <w:rPr>
-          <w:sz w:val="24"/>
-        </w:rPr>
-        <w:t>. Changes in these modules are more likely to be motivated by a desire to improve performance than by externally imposed changes.</w:t>
-      </w:r>
-    </w:p>
-    <w:p>
-      <w:pPr>
         <w:pStyle w:val="Heading3"/>
       </w:pPr>
       <w:r>
-        <w:t>3.1.</w:t>
-      </w:r>
-      <w:r>
-        <w:tab/>
-        <w:t>Sensor Monitor</w:t>
+        <w:t>2.3.</w:t>
+      </w:r>
+      <w:r>
+        <w:tab/>
+        <w:t>Button driver</w:t>
       </w:r>
     </w:p>
     <w:p>
@@ -2259,6 +2412,399 @@
     <w:p>
       <w:pPr>
         <w:tabs>
+          <w:tab w:val="left" w:pos="379"/>
+        </w:tabs>
+        <w:ind w:left="379"/>
+        <w:rPr>
+          <w:sz w:val="24"/>
+        </w:rPr>
+      </w:pPr>
+      <w:r>
+        <w:rPr>
+          <w:sz w:val="24"/>
+        </w:rPr>
+        <w:t xml:space="preserve">Provide access to a hardware button. </w:t>
+      </w:r>
+    </w:p>
+    <w:p>
+      <w:pPr>
+        <w:tabs>
+          <w:tab w:val="left" w:pos="379"/>
+        </w:tabs>
+        <w:ind w:left="379"/>
+        <w:rPr>
+          <w:sz w:val="24"/>
+        </w:rPr>
+      </w:pPr>
+    </w:p>
+    <w:p>
+      <w:pPr>
+        <w:tabs>
+          <w:tab w:val="left" w:pos="379"/>
+        </w:tabs>
+        <w:rPr>
+          <w:sz w:val="24"/>
+        </w:rPr>
+      </w:pPr>
+      <w:r>
+        <w:rPr>
+          <w:sz w:val="24"/>
+        </w:rPr>
+        <w:t>Secret</w:t>
+      </w:r>
+    </w:p>
+    <w:p>
+      <w:pPr>
+        <w:tabs>
+          <w:tab w:val="left" w:pos="379"/>
+        </w:tabs>
+        <w:ind w:left="379"/>
+        <w:rPr>
+          <w:sz w:val="24"/>
+        </w:rPr>
+      </w:pPr>
+      <w:proofErr w:type="gramStart"/>
+      <w:r>
+        <w:rPr>
+          <w:sz w:val="24"/>
+        </w:rPr>
+        <w:t>The details of the hardware button.</w:t>
+      </w:r>
+      <w:proofErr w:type="gramEnd"/>
+      <w:r>
+        <w:rPr>
+          <w:sz w:val="24"/>
+        </w:rPr>
+        <w:t xml:space="preserve"> </w:t>
+      </w:r>
+    </w:p>
+    <w:p>
+      <w:pPr>
+        <w:tabs>
+          <w:tab w:val="left" w:pos="379"/>
+        </w:tabs>
+        <w:ind w:left="379"/>
+        <w:rPr>
+          <w:sz w:val="24"/>
+        </w:rPr>
+      </w:pPr>
+    </w:p>
+    <w:p>
+      <w:pPr>
+        <w:tabs>
+          <w:tab w:val="left" w:pos="379"/>
+        </w:tabs>
+        <w:rPr>
+          <w:sz w:val="24"/>
+        </w:rPr>
+      </w:pPr>
+      <w:r>
+        <w:rPr>
+          <w:sz w:val="24"/>
+        </w:rPr>
+        <w:t xml:space="preserve">Associated </w:t>
+      </w:r>
+      <w:proofErr w:type="spellStart"/>
+      <w:r>
+        <w:rPr>
+          <w:sz w:val="24"/>
+        </w:rPr>
+        <w:t>variabilities</w:t>
+      </w:r>
+      <w:proofErr w:type="spellEnd"/>
+      <w:r>
+        <w:rPr>
+          <w:sz w:val="24"/>
+        </w:rPr>
+        <w:t xml:space="preserve"> and parameters of variation</w:t>
+      </w:r>
+    </w:p>
+    <w:p>
+      <w:pPr>
+        <w:tabs>
+          <w:tab w:val="left" w:pos="379"/>
+        </w:tabs>
+        <w:ind w:left="379"/>
+        <w:rPr>
+          <w:sz w:val="24"/>
+        </w:rPr>
+      </w:pPr>
+      <w:r>
+        <w:rPr>
+          <w:sz w:val="24"/>
+        </w:rPr>
+        <w:t xml:space="preserve">V10. </w:t>
+      </w:r>
+      <w:proofErr w:type="gramStart"/>
+      <w:r>
+        <w:rPr>
+          <w:sz w:val="24"/>
+        </w:rPr>
+        <w:t>The SOS and reset buttons.</w:t>
+      </w:r>
+      <w:proofErr w:type="gramEnd"/>
+      <w:r>
+        <w:rPr>
+          <w:sz w:val="24"/>
+        </w:rPr>
+        <w:t xml:space="preserve"> </w:t>
+      </w:r>
+    </w:p>
+    <w:p>
+      <w:pPr>
+        <w:pStyle w:val="Heading3"/>
+      </w:pPr>
+      <w:r>
+        <w:t>2.4.</w:t>
+      </w:r>
+      <w:r>
+        <w:tab/>
+        <w:t>Light driver</w:t>
+      </w:r>
+    </w:p>
+    <w:p>
+      <w:pPr>
+        <w:tabs>
+          <w:tab w:val="left" w:pos="1"/>
+          <w:tab w:val="left" w:pos="1620"/>
+        </w:tabs>
+        <w:spacing w:line="101" w:lineRule="atLeast"/>
+        <w:ind w:left="1584" w:hanging="1584"/>
+        <w:rPr>
+          <w:sz w:val="24"/>
+        </w:rPr>
+      </w:pPr>
+      <w:r>
+        <w:rPr>
+          <w:sz w:val="24"/>
+        </w:rPr>
+        <w:t>Service</w:t>
+      </w:r>
+    </w:p>
+    <w:p>
+      <w:pPr>
+        <w:tabs>
+          <w:tab w:val="left" w:pos="379"/>
+        </w:tabs>
+        <w:ind w:left="379"/>
+        <w:rPr>
+          <w:sz w:val="24"/>
+        </w:rPr>
+      </w:pPr>
+      <w:r>
+        <w:rPr>
+          <w:sz w:val="24"/>
+        </w:rPr>
+        <w:t xml:space="preserve">Provide access to a light. </w:t>
+      </w:r>
+    </w:p>
+    <w:p>
+      <w:pPr>
+        <w:tabs>
+          <w:tab w:val="left" w:pos="379"/>
+        </w:tabs>
+        <w:ind w:left="379"/>
+        <w:rPr>
+          <w:sz w:val="24"/>
+        </w:rPr>
+      </w:pPr>
+    </w:p>
+    <w:p>
+      <w:pPr>
+        <w:tabs>
+          <w:tab w:val="left" w:pos="379"/>
+        </w:tabs>
+        <w:rPr>
+          <w:sz w:val="24"/>
+        </w:rPr>
+      </w:pPr>
+      <w:r>
+        <w:rPr>
+          <w:sz w:val="24"/>
+        </w:rPr>
+        <w:t>Secret</w:t>
+      </w:r>
+    </w:p>
+    <w:p>
+      <w:pPr>
+        <w:tabs>
+          <w:tab w:val="left" w:pos="379"/>
+        </w:tabs>
+        <w:ind w:left="379"/>
+        <w:rPr>
+          <w:sz w:val="24"/>
+        </w:rPr>
+      </w:pPr>
+      <w:proofErr w:type="gramStart"/>
+      <w:r>
+        <w:rPr>
+          <w:sz w:val="24"/>
+        </w:rPr>
+        <w:t>The details of the light hardware.</w:t>
+      </w:r>
+      <w:proofErr w:type="gramEnd"/>
+      <w:r>
+        <w:rPr>
+          <w:sz w:val="24"/>
+        </w:rPr>
+        <w:t xml:space="preserve"> </w:t>
+      </w:r>
+    </w:p>
+    <w:p>
+      <w:pPr>
+        <w:tabs>
+          <w:tab w:val="left" w:pos="379"/>
+        </w:tabs>
+        <w:ind w:left="379"/>
+        <w:rPr>
+          <w:sz w:val="24"/>
+        </w:rPr>
+      </w:pPr>
+    </w:p>
+    <w:p>
+      <w:pPr>
+        <w:tabs>
+          <w:tab w:val="left" w:pos="379"/>
+        </w:tabs>
+        <w:rPr>
+          <w:sz w:val="24"/>
+        </w:rPr>
+      </w:pPr>
+      <w:r>
+        <w:rPr>
+          <w:sz w:val="24"/>
+        </w:rPr>
+        <w:t xml:space="preserve">Associated </w:t>
+      </w:r>
+      <w:proofErr w:type="spellStart"/>
+      <w:r>
+        <w:rPr>
+          <w:sz w:val="24"/>
+        </w:rPr>
+        <w:t>variabilities</w:t>
+      </w:r>
+      <w:proofErr w:type="spellEnd"/>
+      <w:r>
+        <w:rPr>
+          <w:sz w:val="24"/>
+        </w:rPr>
+        <w:t xml:space="preserve"> and parameters of variation</w:t>
+      </w:r>
+    </w:p>
+    <w:p>
+      <w:pPr>
+        <w:tabs>
+          <w:tab w:val="left" w:pos="379"/>
+        </w:tabs>
+        <w:ind w:left="379"/>
+        <w:rPr>
+          <w:sz w:val="24"/>
+        </w:rPr>
+      </w:pPr>
+      <w:r>
+        <w:rPr>
+          <w:sz w:val="24"/>
+        </w:rPr>
+        <w:t xml:space="preserve">V10. </w:t>
+      </w:r>
+      <w:proofErr w:type="gramStart"/>
+      <w:r>
+        <w:rPr>
+          <w:sz w:val="24"/>
+        </w:rPr>
+        <w:t>the</w:t>
+      </w:r>
+      <w:proofErr w:type="gramEnd"/>
+      <w:r>
+        <w:rPr>
+          <w:sz w:val="24"/>
+        </w:rPr>
+        <w:t xml:space="preserve"> SOS light. </w:t>
+      </w:r>
+    </w:p>
+    <w:p>
+      <w:pPr>
+        <w:pStyle w:val="Heading2"/>
+      </w:pPr>
+      <w:r>
+        <w:t>3. Software Design Hiding Modules</w:t>
+      </w:r>
+    </w:p>
+    <w:p>
+      <w:pPr>
+        <w:tabs>
+          <w:tab w:val="left" w:pos="739"/>
+        </w:tabs>
+        <w:rPr>
+          <w:sz w:val="24"/>
+        </w:rPr>
+      </w:pPr>
+    </w:p>
+    <w:p>
+      <w:pPr>
+        <w:tabs>
+          <w:tab w:val="left" w:pos="720"/>
+        </w:tabs>
+        <w:spacing w:line="278" w:lineRule="atLeast"/>
+        <w:rPr>
+          <w:sz w:val="24"/>
+        </w:rPr>
+      </w:pPr>
+      <w:r>
+        <w:rPr>
+          <w:sz w:val="24"/>
+        </w:rPr>
+        <w:t xml:space="preserve">The software design hiding modules hide software design decisions based upon programming considerations such as algorithmic efficiency. </w:t>
+      </w:r>
+      <w:proofErr w:type="gramStart"/>
+      <w:r>
+        <w:rPr>
+          <w:sz w:val="24"/>
+        </w:rPr>
+        <w:t>Both the secrets and the interfaces to this module are determined by software designers</w:t>
+      </w:r>
+      <w:proofErr w:type="gramEnd"/>
+      <w:r>
+        <w:rPr>
+          <w:sz w:val="24"/>
+        </w:rPr>
+        <w:t>. Changes in these modules are more likely to be motivated by a desire to improve performance than by externally imposed changes.</w:t>
+      </w:r>
+    </w:p>
+    <w:p>
+      <w:pPr>
+        <w:pStyle w:val="Heading3"/>
+      </w:pPr>
+      <w:r>
+        <w:t>3.1.</w:t>
+      </w:r>
+      <w:r>
+        <w:tab/>
+        <w:t>Sensor Monitor</w:t>
+      </w:r>
+    </w:p>
+    <w:p>
+      <w:pPr>
+        <w:tabs>
+          <w:tab w:val="left" w:pos="1"/>
+          <w:tab w:val="left" w:pos="1620"/>
+        </w:tabs>
+        <w:spacing w:line="101" w:lineRule="atLeast"/>
+        <w:ind w:left="1584" w:hanging="1584"/>
+        <w:rPr>
+          <w:sz w:val="24"/>
+        </w:rPr>
+      </w:pPr>
+      <w:r>
+        <w:rPr>
+          <w:sz w:val="24"/>
+        </w:rPr>
+        <w:t>Service</w:t>
+      </w:r>
+    </w:p>
+    <w:p>
+      <w:pPr>
+        <w:tabs>
           <w:tab w:val="left" w:pos="1620"/>
         </w:tabs>
         <w:spacing w:line="101" w:lineRule="atLeast"/>
@@ -2741,7 +3287,6 @@
         <w:rPr>
           <w:sz w:val="24"/>
         </w:rPr>
-        <w:lastRenderedPageBreak/>
         <w:t>Al:</w:t>
       </w:r>
       <w:r>
@@ -3004,178 +3549,21 @@
         <w:rPr>
           <w:noProof/>
         </w:rPr>
-        <w:lastRenderedPageBreak/>
-        <mc:AlternateContent>
-          <mc:Choice Requires="wps">
-            <w:drawing>
-              <wp:anchor distT="0" distB="0" distL="114300" distR="114300" simplePos="0" relativeHeight="251656192" behindDoc="0" locked="0" layoutInCell="0" allowOverlap="1" wp14:anchorId="568AA884" wp14:editId="206FA66C">
-                <wp:simplePos x="0" y="0"/>
-                <wp:positionH relativeFrom="column">
-                  <wp:posOffset>1965960</wp:posOffset>
-                </wp:positionH>
-                <wp:positionV relativeFrom="paragraph">
-                  <wp:posOffset>91440</wp:posOffset>
-                </wp:positionV>
-                <wp:extent cx="274320" cy="0"/>
-                <wp:effectExtent l="0" t="0" r="0" b="0"/>
-                <wp:wrapNone/>
-                <wp:docPr id="16" name="Line 8"/>
-                <wp:cNvGraphicFramePr>
-                  <a:graphicFrameLocks xmlns:a="http://schemas.openxmlformats.org/drawingml/2006/main"/>
-                </wp:cNvGraphicFramePr>
-                <a:graphic xmlns:a="http://schemas.openxmlformats.org/drawingml/2006/main">
-                  <a:graphicData uri="http://schemas.microsoft.com/office/word/2010/wordprocessingShape">
-                    <wps:wsp>
-                      <wps:cNvCnPr>
-                        <a:cxnSpLocks noChangeShapeType="1"/>
-                      </wps:cNvCnPr>
-                      <wps:spPr bwMode="auto">
-                        <a:xfrm>
-                          <a:off x="0" y="0"/>
-                          <a:ext cx="274320" cy="0"/>
-                        </a:xfrm>
-                        <a:prstGeom prst="line">
-                          <a:avLst/>
-                        </a:prstGeom>
-                        <a:noFill/>
-                        <a:ln w="0" cap="flat">
-                          <a:solidFill>
-                            <a:srgbClr val="000000"/>
-                          </a:solidFill>
-                          <a:prstDash val="solid"/>
-                          <a:round/>
-                          <a:headEnd type="none" w="med" len="med"/>
-                          <a:tailEnd type="none" w="med" len="med"/>
-                        </a:ln>
-                        <a:effectLst/>
-                        <a:extLst>
-                          <a:ext uri="{909E8E84-426E-40dd-AFC4-6F175D3DCCD1}">
-                            <a14:hiddenFill xmlns:a14="http://schemas.microsoft.com/office/drawing/2010/main">
-                              <a:noFill/>
-                            </a14:hiddenFill>
-                          </a:ext>
-                          <a:ext uri="{AF507438-7753-43e0-B8FC-AC1667EBCBE1}">
-                            <a14:hiddenEffects xmlns:a14="http://schemas.microsoft.com/office/drawing/2010/main">
-                              <a:effectLst>
-                                <a:outerShdw blurRad="63500" dist="38099" dir="2700000" algn="ctr" rotWithShape="0">
-                                  <a:srgbClr val="000000">
-                                    <a:alpha val="74998"/>
-                                  </a:srgbClr>
-                                </a:outerShdw>
-                              </a:effectLst>
-                            </a14:hiddenEffects>
-                          </a:ext>
-                        </a:extLst>
-                      </wps:spPr>
-                      <wps:bodyPr/>
-                    </wps:wsp>
-                  </a:graphicData>
-                </a:graphic>
-                <wp14:sizeRelH relativeFrom="page">
-                  <wp14:pctWidth>0</wp14:pctWidth>
-                </wp14:sizeRelH>
-                <wp14:sizeRelV relativeFrom="page">
-                  <wp14:pctHeight>0</wp14:pctHeight>
-                </wp14:sizeRelV>
-              </wp:anchor>
-            </w:drawing>
-          </mc:Choice>
-          <mc:Fallback>
-            <w:pict>
-              <v:line id="Line 8" o:spid="_x0000_s1026" style="position:absolute;z-index:251656192;visibility:visible;mso-wrap-style:square;mso-width-percent:0;mso-height-percent:0;mso-wrap-distance-left:9pt;mso-wrap-distance-top:0;mso-wrap-distance-right:9pt;mso-wrap-distance-bottom:0;mso-position-horizontal:absolute;mso-position-horizontal-relative:text;mso-position-vertical:absolute;mso-position-vertical-relative:text;mso-width-percent:0;mso-height-percent:0;mso-width-relative:page;mso-height-relative:page" from="154.8pt,7.2pt" to="176.4pt,7.2pt" o:gfxdata="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" o:allowincell="f" strokeweight="0">
-                <v:shadow opacity="49150f"/>
-              </v:line>
-            </w:pict>
-          </mc:Fallback>
-        </mc:AlternateContent>
+        <w:pict>
+          <v:line id="Line 8" o:spid="_x0000_s1026" style="position:absolute;z-index:251656192;visibility:visible;mso-wrap-style:square;mso-width-percent:0;mso-height-percent:0;mso-wrap-distance-left:9pt;mso-wrap-distance-top:0;mso-wrap-distance-right:9pt;mso-wrap-distance-bottom:0;mso-position-horizontal:absolute;mso-position-horizontal-relative:text;mso-position-vertical:absolute;mso-position-vertical-relative:text;mso-width-percent:0;mso-height-percent:0;mso-width-relative:page;mso-height-relative:page" from="154.8pt,7.2pt" to="176.4pt,7.2pt" o:gfxdata="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" o:allowincell="f" strokeweight="0">
+            <v:shadow opacity="49150f"/>
+          </v:line>
+        </w:pict>
       </w:r>
       <w:r>
         <w:rPr>
           <w:noProof/>
         </w:rPr>
-        <mc:AlternateContent>
-          <mc:Choice Requires="wps">
-            <w:drawing>
-              <wp:anchor distT="0" distB="0" distL="114300" distR="114300" simplePos="0" relativeHeight="251655168" behindDoc="0" locked="0" layoutInCell="0" allowOverlap="1" wp14:anchorId="7650483C" wp14:editId="00F01F2F">
-                <wp:simplePos x="0" y="0"/>
-                <wp:positionH relativeFrom="column">
-                  <wp:posOffset>1965960</wp:posOffset>
-                </wp:positionH>
-                <wp:positionV relativeFrom="paragraph">
-                  <wp:posOffset>91440</wp:posOffset>
-                </wp:positionV>
-                <wp:extent cx="0" cy="731520"/>
-                <wp:effectExtent l="0" t="0" r="0" b="0"/>
-                <wp:wrapNone/>
-                <wp:docPr id="15" name="Line 7"/>
-                <wp:cNvGraphicFramePr>
-                  <a:graphicFrameLocks xmlns:a="http://schemas.openxmlformats.org/drawingml/2006/main"/>
-                </wp:cNvGraphicFramePr>
-                <a:graphic xmlns:a="http://schemas.openxmlformats.org/drawingml/2006/main">
-                  <a:graphicData uri="http://schemas.microsoft.com/office/word/2010/wordprocessingShape">
-                    <wps:wsp>
-                      <wps:cNvCnPr>
-                        <a:cxnSpLocks noChangeShapeType="1"/>
-                      </wps:cNvCnPr>
-                      <wps:spPr bwMode="auto">
-                        <a:xfrm>
-                          <a:off x="0" y="0"/>
-                          <a:ext cx="0" cy="731520"/>
-                        </a:xfrm>
-                        <a:prstGeom prst="line">
-                          <a:avLst/>
-                        </a:prstGeom>
-                        <a:noFill/>
-                        <a:ln w="0" cap="flat">
-                          <a:solidFill>
-                            <a:srgbClr val="000000"/>
-                          </a:solidFill>
-                          <a:prstDash val="solid"/>
-                          <a:round/>
-                          <a:headEnd type="none" w="med" len="med"/>
-                          <a:tailEnd type="none" w="med" len="med"/>
-                        </a:ln>
-                        <a:effectLst/>
-                        <a:extLst>
-                          <a:ext uri="{909E8E84-426E-40dd-AFC4-6F175D3DCCD1}">
-                            <a14:hiddenFill xmlns:a14="http://schemas.microsoft.com/office/drawing/2010/main">
-                              <a:noFill/>
-                            </a14:hiddenFill>
-                          </a:ext>
-                          <a:ext uri="{AF507438-7753-43e0-B8FC-AC1667EBCBE1}">
-                            <a14:hiddenEffects xmlns:a14="http://schemas.microsoft.com/office/drawing/2010/main">
-                              <a:effectLst>
-                                <a:outerShdw blurRad="63500" dist="38099" dir="2700000" algn="ctr" rotWithShape="0">
-                                  <a:srgbClr val="000000">
-                                    <a:alpha val="74998"/>
-                                  </a:srgbClr>
-                                </a:outerShdw>
-                              </a:effectLst>
-                            </a14:hiddenEffects>
-                          </a:ext>
-                        </a:extLst>
-                      </wps:spPr>
-                      <wps:bodyPr/>
-                    </wps:wsp>
-                  </a:graphicData>
-                </a:graphic>
-                <wp14:sizeRelH relativeFrom="page">
-                  <wp14:pctWidth>0</wp14:pctWidth>
-                </wp14:sizeRelH>
-                <wp14:sizeRelV relativeFrom="page">
-                  <wp14:pctHeight>0</wp14:pctHeight>
-                </wp14:sizeRelV>
-              </wp:anchor>
-            </w:drawing>
-          </mc:Choice>
-          <mc:Fallback>
-            <w:pict>
-              <v:line id="Line 7" o:spid="_x0000_s1026" style="position:absolute;z-index:251655168;visibility:visible;mso-wrap-style:square;mso-width-percent:0;mso-height-percent:0;mso-wrap-distance-left:9pt;mso-wrap-distance-top:0;mso-wrap-distance-right:9pt;mso-wrap-distance-bottom:0;mso-position-horizontal:absolute;mso-position-horizontal-relative:text;mso-position-vertical:absolute;mso-position-vertical-relative:text;mso-width-percent:0;mso-height-percent:0;mso-width-relative:page;mso-height-relative:page" from="154.8pt,7.2pt" to="154.8pt,64.8pt" o:gfxdata="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" o:allowincell="f" strokeweight="0">
-                <v:shadow opacity="49150f"/>
-              </v:line>
-            </w:pict>
-          </mc:Fallback>
-        </mc:AlternateContent>
+        <w:pict>
+          <v:line id="Line 7" o:spid="_x0000_s1041" style="position:absolute;z-index:251655168;visibility:visible;mso-wrap-style:square;mso-width-percent:0;mso-height-percent:0;mso-wrap-distance-left:9pt;mso-wrap-distance-top:0;mso-wrap-distance-right:9pt;mso-wrap-distance-bottom:0;mso-position-horizontal:absolute;mso-position-horizontal-relative:text;mso-position-vertical:absolute;mso-position-vertical-relative:text;mso-width-percent:0;mso-height-percent:0;mso-width-relative:page;mso-height-relative:page" from="154.8pt,7.2pt" to="154.8pt,64.8pt" o:gfxdata="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" o:allowincell="f" strokeweight="0">
+            <v:shadow opacity="49150f"/>
+          </v:line>
+        </w:pict>
       </w:r>
       <w:r>
         <w:rPr>
@@ -3225,265 +3613,31 @@
         <w:rPr>
           <w:noProof/>
         </w:rPr>
-        <mc:AlternateContent>
-          <mc:Choice Requires="wps">
-            <w:drawing>
-              <wp:anchor distT="0" distB="0" distL="114300" distR="114300" simplePos="0" relativeHeight="251654144" behindDoc="0" locked="0" layoutInCell="0" allowOverlap="1" wp14:anchorId="16E90B71" wp14:editId="0568BED4">
-                <wp:simplePos x="0" y="0"/>
-                <wp:positionH relativeFrom="column">
-                  <wp:posOffset>1508760</wp:posOffset>
-                </wp:positionH>
-                <wp:positionV relativeFrom="paragraph">
-                  <wp:posOffset>103505</wp:posOffset>
-                </wp:positionV>
-                <wp:extent cx="731520" cy="0"/>
-                <wp:effectExtent l="0" t="0" r="0" b="0"/>
-                <wp:wrapNone/>
-                <wp:docPr id="14" name="Line 6"/>
-                <wp:cNvGraphicFramePr>
-                  <a:graphicFrameLocks xmlns:a="http://schemas.openxmlformats.org/drawingml/2006/main"/>
-                </wp:cNvGraphicFramePr>
-                <a:graphic xmlns:a="http://schemas.openxmlformats.org/drawingml/2006/main">
-                  <a:graphicData uri="http://schemas.microsoft.com/office/word/2010/wordprocessingShape">
-                    <wps:wsp>
-                      <wps:cNvCnPr>
-                        <a:cxnSpLocks noChangeShapeType="1"/>
-                      </wps:cNvCnPr>
-                      <wps:spPr bwMode="auto">
-                        <a:xfrm>
-                          <a:off x="0" y="0"/>
-                          <a:ext cx="731520" cy="0"/>
-                        </a:xfrm>
-                        <a:prstGeom prst="line">
-                          <a:avLst/>
-                        </a:prstGeom>
-                        <a:noFill/>
-                        <a:ln w="0" cap="flat">
-                          <a:solidFill>
-                            <a:srgbClr val="000000"/>
-                          </a:solidFill>
-                          <a:prstDash val="solid"/>
-                          <a:round/>
-                          <a:headEnd type="none" w="med" len="med"/>
-                          <a:tailEnd type="none" w="med" len="med"/>
-                        </a:ln>
-                        <a:effectLst/>
-                        <a:extLst>
-                          <a:ext uri="{909E8E84-426E-40dd-AFC4-6F175D3DCCD1}">
-                            <a14:hiddenFill xmlns:a14="http://schemas.microsoft.com/office/drawing/2010/main">
-                              <a:noFill/>
-                            </a14:hiddenFill>
-                          </a:ext>
-                          <a:ext uri="{AF507438-7753-43e0-B8FC-AC1667EBCBE1}">
-                            <a14:hiddenEffects xmlns:a14="http://schemas.microsoft.com/office/drawing/2010/main">
-                              <a:effectLst>
-                                <a:outerShdw blurRad="63500" dist="38099" dir="2700000" algn="ctr" rotWithShape="0">
-                                  <a:srgbClr val="000000">
-                                    <a:alpha val="74998"/>
-                                  </a:srgbClr>
-                                </a:outerShdw>
-                              </a:effectLst>
-                            </a14:hiddenEffects>
-                          </a:ext>
-                        </a:extLst>
-                      </wps:spPr>
-                      <wps:bodyPr/>
-                    </wps:wsp>
-                  </a:graphicData>
-                </a:graphic>
-                <wp14:sizeRelH relativeFrom="page">
-                  <wp14:pctWidth>0</wp14:pctWidth>
-                </wp14:sizeRelH>
-                <wp14:sizeRelV relativeFrom="page">
-                  <wp14:pctHeight>0</wp14:pctHeight>
-                </wp14:sizeRelV>
-              </wp:anchor>
-            </w:drawing>
-          </mc:Choice>
-          <mc:Fallback>
-            <w:pict>
-              <v:line id="Line 6" o:spid="_x0000_s1026" style="position:absolute;z-index:251654144;visibility:visible;mso-wrap-style:square;mso-width-percent:0;mso-height-percent:0;mso-wrap-distance-left:9pt;mso-wrap-distance-top:0;mso-wrap-distance-right:9pt;mso-wrap-distance-bottom:0;mso-position-horizontal:absolute;mso-position-horizontal-relative:text;mso-position-vertical:absolute;mso-position-vertical-relative:text;mso-width-percent:0;mso-height-percent:0;mso-width-relative:page;mso-height-relative:page" from="118.8pt,8.15pt" to="176.4pt,8.15pt" o:gfxdata="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" o:allowincell="f" strokeweight="0">
-                <v:shadow opacity="49150f"/>
-              </v:line>
-            </w:pict>
-          </mc:Fallback>
-        </mc:AlternateContent>
+        <w:pict>
+          <v:line id="Line 6" o:spid="_x0000_s1040" style="position:absolute;z-index:251654144;visibility:visible;mso-wrap-style:square;mso-width-percent:0;mso-height-percent:0;mso-wrap-distance-left:9pt;mso-wrap-distance-top:0;mso-wrap-distance-right:9pt;mso-wrap-distance-bottom:0;mso-position-horizontal:absolute;mso-position-horizontal-relative:text;mso-position-vertical:absolute;mso-position-vertical-relative:text;mso-width-percent:0;mso-height-percent:0;mso-width-relative:page;mso-height-relative:page" from="118.8pt,8.15pt" to="176.4pt,8.15pt" o:gfxdata="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" o:allowincell="f" strokeweight="0">
+            <v:shadow opacity="49150f"/>
+          </v:line>
+        </w:pict>
       </w:r>
       <w:r>
         <w:rPr>
           <w:noProof/>
         </w:rPr>
-        <mc:AlternateContent>
-          <mc:Choice Requires="wps">
-            <w:drawing>
-              <wp:anchor distT="0" distB="0" distL="114300" distR="114300" simplePos="0" relativeHeight="251652096" behindDoc="0" locked="0" layoutInCell="0" allowOverlap="1" wp14:anchorId="1E6D82A7" wp14:editId="6A3A0244">
-                <wp:simplePos x="0" y="0"/>
-                <wp:positionH relativeFrom="column">
-                  <wp:posOffset>685800</wp:posOffset>
-                </wp:positionH>
-                <wp:positionV relativeFrom="paragraph">
-                  <wp:posOffset>12065</wp:posOffset>
-                </wp:positionV>
-                <wp:extent cx="365760" cy="0"/>
-                <wp:effectExtent l="0" t="0" r="0" b="0"/>
-                <wp:wrapNone/>
-                <wp:docPr id="13" name="Line 4"/>
-                <wp:cNvGraphicFramePr>
-                  <a:graphicFrameLocks xmlns:a="http://schemas.openxmlformats.org/drawingml/2006/main"/>
-                </wp:cNvGraphicFramePr>
-                <a:graphic xmlns:a="http://schemas.openxmlformats.org/drawingml/2006/main">
-                  <a:graphicData uri="http://schemas.microsoft.com/office/word/2010/wordprocessingShape">
-                    <wps:wsp>
-                      <wps:cNvCnPr>
-                        <a:cxnSpLocks noChangeShapeType="1"/>
-                      </wps:cNvCnPr>
-                      <wps:spPr bwMode="auto">
-                        <a:xfrm>
-                          <a:off x="0" y="0"/>
-                          <a:ext cx="365760" cy="0"/>
-                        </a:xfrm>
-                        <a:prstGeom prst="line">
-                          <a:avLst/>
-                        </a:prstGeom>
-                        <a:noFill/>
-                        <a:ln w="0" cap="flat">
-                          <a:solidFill>
-                            <a:srgbClr val="000000"/>
-                          </a:solidFill>
-                          <a:prstDash val="solid"/>
-                          <a:round/>
-                          <a:headEnd type="none" w="med" len="med"/>
-                          <a:tailEnd type="none" w="med" len="med"/>
-                        </a:ln>
-                        <a:effectLst/>
-                        <a:extLst>
-                          <a:ext uri="{909E8E84-426E-40dd-AFC4-6F175D3DCCD1}">
-                            <a14:hiddenFill xmlns:a14="http://schemas.microsoft.com/office/drawing/2010/main">
-                              <a:noFill/>
-                            </a14:hiddenFill>
-                          </a:ext>
-                          <a:ext uri="{AF507438-7753-43e0-B8FC-AC1667EBCBE1}">
-                            <a14:hiddenEffects xmlns:a14="http://schemas.microsoft.com/office/drawing/2010/main">
-                              <a:effectLst>
-                                <a:outerShdw blurRad="63500" dist="38099" dir="2700000" algn="ctr" rotWithShape="0">
-                                  <a:srgbClr val="000000">
-                                    <a:alpha val="74998"/>
-                                  </a:srgbClr>
-                                </a:outerShdw>
-                              </a:effectLst>
-                            </a14:hiddenEffects>
-                          </a:ext>
-                        </a:extLst>
-                      </wps:spPr>
-                      <wps:bodyPr/>
-                    </wps:wsp>
-                  </a:graphicData>
-                </a:graphic>
-                <wp14:sizeRelH relativeFrom="page">
-                  <wp14:pctWidth>0</wp14:pctWidth>
-                </wp14:sizeRelH>
-                <wp14:sizeRelV relativeFrom="page">
-                  <wp14:pctHeight>0</wp14:pctHeight>
-                </wp14:sizeRelV>
-              </wp:anchor>
-            </w:drawing>
-          </mc:Choice>
-          <mc:Fallback>
-            <w:pict>
-              <v:line id="Line 4" o:spid="_x0000_s1026" style="position:absolute;z-index:251652096;visibility:visible;mso-wrap-style:square;mso-width-percent:0;mso-height-percent:0;mso-wrap-distance-left:9pt;mso-wrap-distance-top:0;mso-wrap-distance-right:9pt;mso-wrap-distance-bottom:0;mso-position-horizontal:absolute;mso-position-horizontal-relative:text;mso-position-vertical:absolute;mso-position-vertical-relative:text;mso-width-percent:0;mso-height-percent:0;mso-width-relative:page;mso-height-relative:page" from="54pt,.95pt" to="82.8pt,.95pt" o:gfxdata="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" o:allowincell="f" strokeweight="0">
-                <v:shadow opacity="49150f"/>
-              </v:line>
-            </w:pict>
-          </mc:Fallback>
-        </mc:AlternateContent>
+        <w:pict>
+          <v:line id="Line 4" o:spid="_x0000_s1039" style="position:absolute;z-index:251652096;visibility:visible;mso-wrap-style:square;mso-width-percent:0;mso-height-percent:0;mso-wrap-distance-left:9pt;mso-wrap-distance-top:0;mso-wrap-distance-right:9pt;mso-wrap-distance-bottom:0;mso-position-horizontal:absolute;mso-position-horizontal-relative:text;mso-position-vertical:absolute;mso-position-vertical-relative:text;mso-width-percent:0;mso-height-percent:0;mso-width-relative:page;mso-height-relative:page" from="54pt,.95pt" to="82.8pt,.95pt" o:gfxdata="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" o:allowincell="f" strokeweight="0">
+            <v:shadow opacity="49150f"/>
+          </v:line>
+        </w:pict>
       </w:r>
       <w:r>
         <w:rPr>
           <w:noProof/>
         </w:rPr>
-        <mc:AlternateContent>
-          <mc:Choice Requires="wps">
-            <w:drawing>
-              <wp:anchor distT="0" distB="0" distL="114300" distR="114300" simplePos="0" relativeHeight="251651072" behindDoc="0" locked="0" layoutInCell="0" allowOverlap="1" wp14:anchorId="4E75D8BC" wp14:editId="1A08875B">
-                <wp:simplePos x="0" y="0"/>
-                <wp:positionH relativeFrom="column">
-                  <wp:posOffset>685800</wp:posOffset>
-                </wp:positionH>
-                <wp:positionV relativeFrom="paragraph">
-                  <wp:posOffset>12065</wp:posOffset>
-                </wp:positionV>
-                <wp:extent cx="0" cy="1920240"/>
-                <wp:effectExtent l="0" t="0" r="0" b="0"/>
-                <wp:wrapNone/>
-                <wp:docPr id="12" name="Line 3"/>
-                <wp:cNvGraphicFramePr>
-                  <a:graphicFrameLocks xmlns:a="http://schemas.openxmlformats.org/drawingml/2006/main"/>
-                </wp:cNvGraphicFramePr>
-                <a:graphic xmlns:a="http://schemas.openxmlformats.org/drawingml/2006/main">
-                  <a:graphicData uri="http://schemas.microsoft.com/office/word/2010/wordprocessingShape">
-                    <wps:wsp>
-                      <wps:cNvCnPr>
-                        <a:cxnSpLocks noChangeShapeType="1"/>
-                      </wps:cNvCnPr>
-                      <wps:spPr bwMode="auto">
-                        <a:xfrm>
-                          <a:off x="0" y="0"/>
-                          <a:ext cx="0" cy="1920240"/>
-                        </a:xfrm>
-                        <a:prstGeom prst="line">
-                          <a:avLst/>
-                        </a:prstGeom>
-                        <a:noFill/>
-                        <a:ln w="0" cap="flat">
-                          <a:solidFill>
-                            <a:srgbClr val="000000"/>
-                          </a:solidFill>
-                          <a:prstDash val="solid"/>
-                          <a:round/>
-                          <a:headEnd type="none" w="med" len="med"/>
-                          <a:tailEnd type="none" w="med" len="med"/>
-                        </a:ln>
-                        <a:effectLst/>
-                        <a:extLst>
-                          <a:ext uri="{909E8E84-426E-40dd-AFC4-6F175D3DCCD1}">
-                            <a14:hiddenFill xmlns:a14="http://schemas.microsoft.com/office/drawing/2010/main">
-                              <a:noFill/>
-                            </a14:hiddenFill>
-                          </a:ext>
-                          <a:ext uri="{AF507438-7753-43e0-B8FC-AC1667EBCBE1}">
-                            <a14:hiddenEffects xmlns:a14="http://schemas.microsoft.com/office/drawing/2010/main">
-                              <a:effectLst>
-                                <a:outerShdw blurRad="63500" dist="38099" dir="2700000" algn="ctr" rotWithShape="0">
-                                  <a:srgbClr val="000000">
-                                    <a:alpha val="74998"/>
-                                  </a:srgbClr>
-                                </a:outerShdw>
-                              </a:effectLst>
-                            </a14:hiddenEffects>
-                          </a:ext>
-                        </a:extLst>
-                      </wps:spPr>
-                      <wps:bodyPr/>
-                    </wps:wsp>
-                  </a:graphicData>
-                </a:graphic>
-                <wp14:sizeRelH relativeFrom="page">
-                  <wp14:pctWidth>0</wp14:pctWidth>
-                </wp14:sizeRelH>
-                <wp14:sizeRelV relativeFrom="page">
-                  <wp14:pctHeight>0</wp14:pctHeight>
-                </wp14:sizeRelV>
-              </wp:anchor>
-            </w:drawing>
-          </mc:Choice>
-          <mc:Fallback>
-            <w:pict>
-              <v:line id="Line 3" o:spid="_x0000_s1026" style="position:absolute;z-index:251651072;visibility:visible;mso-wrap-style:square;mso-width-percent:0;mso-height-percent:0;mso-wrap-distance-left:9pt;mso-wrap-distance-top:0;mso-wrap-distance-right:9pt;mso-wrap-distance-bottom:0;mso-position-horizontal:absolute;mso-position-horizontal-relative:text;mso-position-vertical:absolute;mso-position-vertical-relative:text;mso-width-percent:0;mso-height-percent:0;mso-width-relative:page;mso-height-relative:page" from="54pt,.95pt" to="54pt,152.15pt" o:gfxdata="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" o:allowincell="f" strokeweight="0">
-                <v:shadow opacity="49150f"/>
-              </v:line>
-            </w:pict>
-          </mc:Fallback>
-        </mc:AlternateContent>
+        <w:pict>
+          <v:line id="Line 3" o:spid="_x0000_s1038" style="position:absolute;z-index:251651072;visibility:visible;mso-wrap-style:square;mso-width-percent:0;mso-height-percent:0;mso-wrap-distance-left:9pt;mso-wrap-distance-top:0;mso-wrap-distance-right:9pt;mso-wrap-distance-bottom:0;mso-position-horizontal:absolute;mso-position-horizontal-relative:text;mso-position-vertical:absolute;mso-position-vertical-relative:text;mso-width-percent:0;mso-height-percent:0;mso-width-relative:page;mso-height-relative:page" from="54pt,.95pt" to="54pt,152.15pt" o:gfxdata="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" o:allowincell="f" strokeweight="0">
+            <v:shadow opacity="49150f"/>
+          </v:line>
+        </w:pict>
       </w:r>
       <w:r>
         <w:rPr>
@@ -3553,89 +3707,11 @@
         <w:rPr>
           <w:noProof/>
         </w:rPr>
-        <mc:AlternateContent>
-          <mc:Choice Requires="wps">
-            <w:drawing>
-              <wp:anchor distT="0" distB="0" distL="114300" distR="114300" simplePos="0" relativeHeight="251657216" behindDoc="0" locked="0" layoutInCell="0" allowOverlap="1" wp14:anchorId="543D667B" wp14:editId="52914DE8">
-                <wp:simplePos x="0" y="0"/>
-                <wp:positionH relativeFrom="column">
-                  <wp:posOffset>1965960</wp:posOffset>
-                </wp:positionH>
-                <wp:positionV relativeFrom="paragraph">
-                  <wp:posOffset>115570</wp:posOffset>
-                </wp:positionV>
-                <wp:extent cx="274320" cy="0"/>
-                <wp:effectExtent l="0" t="0" r="0" b="0"/>
-                <wp:wrapNone/>
-                <wp:docPr id="11" name="Line 9"/>
-                <wp:cNvGraphicFramePr>
-                  <a:graphicFrameLocks xmlns:a="http://schemas.openxmlformats.org/drawingml/2006/main"/>
-                </wp:cNvGraphicFramePr>
-                <a:graphic xmlns:a="http://schemas.openxmlformats.org/drawingml/2006/main">
-                  <a:graphicData uri="http://schemas.microsoft.com/office/word/2010/wordprocessingShape">
-                    <wps:wsp>
-                      <wps:cNvCnPr>
-                        <a:cxnSpLocks noChangeShapeType="1"/>
-                      </wps:cNvCnPr>
-                      <wps:spPr bwMode="auto">
-                        <a:xfrm>
-                          <a:off x="0" y="0"/>
-                          <a:ext cx="274320" cy="0"/>
-                        </a:xfrm>
-                        <a:prstGeom prst="line">
-                          <a:avLst/>
-                        </a:prstGeom>
-                        <a:noFill/>
-                        <a:ln w="0" cap="flat">
-                          <a:solidFill>
-                            <a:srgbClr val="000000"/>
-                          </a:solidFill>
-                          <a:prstDash val="solid"/>
-                          <a:round/>
-                          <a:headEnd type="none" w="med" len="med"/>
-                          <a:tailEnd type="none" w="med" len="med"/>
-                        </a:ln>
-                        <a:effectLst/>
-                        <a:extLst>
-                          <a:ext uri="{909E8E84-426E-40dd-AFC4-6F175D3DCCD1}">
-                            <a14:hiddenFill xmlns:a14="http://schemas.microsoft.com/office/drawing/2010/main">
-                              <a:noFill/>
-                            </a14:hiddenFill>
-                          </a:ext>
-                          <a:ext uri="{AF507438-7753-43e0-B8FC-AC1667EBCBE1}">
-                            <a14:hiddenEffects xmlns:a14="http://schemas.microsoft.com/office/drawing/2010/main">
-                              <a:effectLst>
-                                <a:outerShdw blurRad="63500" dist="38099" dir="2700000" algn="ctr" rotWithShape="0">
-                                  <a:srgbClr val="000000">
-                                    <a:alpha val="74998"/>
-                                  </a:srgbClr>
-                                </a:outerShdw>
-                              </a:effectLst>
-                            </a14:hiddenEffects>
-                          </a:ext>
-                        </a:extLst>
-                      </wps:spPr>
-                      <wps:bodyPr/>
-                    </wps:wsp>
-                  </a:graphicData>
-                </a:graphic>
-                <wp14:sizeRelH relativeFrom="page">
-                  <wp14:pctWidth>0</wp14:pctWidth>
-                </wp14:sizeRelH>
-                <wp14:sizeRelV relativeFrom="page">
-                  <wp14:pctHeight>0</wp14:pctHeight>
-                </wp14:sizeRelV>
-              </wp:anchor>
-            </w:drawing>
-          </mc:Choice>
-          <mc:Fallback>
-            <w:pict>
-              <v:line id="Line 9" o:spid="_x0000_s1026" style="position:absolute;z-index:251657216;visibility:visible;mso-wrap-style:square;mso-width-percent:0;mso-height-percent:0;mso-wrap-distance-left:9pt;mso-wrap-distance-top:0;mso-wrap-distance-right:9pt;mso-wrap-distance-bottom:0;mso-position-horizontal:absolute;mso-position-horizontal-relative:text;mso-position-vertical:absolute;mso-position-vertical-relative:text;mso-width-percent:0;mso-height-percent:0;mso-width-relative:page;mso-height-relative:page" from="154.8pt,9.1pt" to="176.4pt,9.1pt" o:gfxdata="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" o:allowincell="f" strokeweight="0">
-                <v:shadow opacity="49150f"/>
-              </v:line>
-            </w:pict>
-          </mc:Fallback>
-        </mc:AlternateContent>
+        <w:pict>
+          <v:line id="Line 9" o:spid="_x0000_s1037" style="position:absolute;z-index:251657216;visibility:visible;mso-wrap-style:square;mso-width-percent:0;mso-height-percent:0;mso-wrap-distance-left:9pt;mso-wrap-distance-top:0;mso-wrap-distance-right:9pt;mso-wrap-distance-bottom:0;mso-position-horizontal:absolute;mso-position-horizontal-relative:text;mso-position-vertical:absolute;mso-position-vertical-relative:text;mso-width-percent:0;mso-height-percent:0;mso-width-relative:page;mso-height-relative:page" from="154.8pt,9.1pt" to="176.4pt,9.1pt" o:gfxdata="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" o:allowincell="f" strokeweight="0">
+            <v:shadow opacity="49150f"/>
+          </v:line>
+        </w:pict>
       </w:r>
       <w:r>
         <w:rPr>
@@ -3692,177 +3768,21 @@
         <w:rPr>
           <w:noProof/>
         </w:rPr>
-        <mc:AlternateContent>
-          <mc:Choice Requires="wps">
-            <w:drawing>
-              <wp:anchor distT="0" distB="0" distL="114300" distR="114300" simplePos="0" relativeHeight="251660288" behindDoc="0" locked="0" layoutInCell="0" allowOverlap="1" wp14:anchorId="2B66933A" wp14:editId="192AD8A9">
-                <wp:simplePos x="0" y="0"/>
-                <wp:positionH relativeFrom="column">
-                  <wp:posOffset>1965960</wp:posOffset>
-                </wp:positionH>
-                <wp:positionV relativeFrom="paragraph">
-                  <wp:posOffset>90170</wp:posOffset>
-                </wp:positionV>
-                <wp:extent cx="274320" cy="0"/>
-                <wp:effectExtent l="0" t="0" r="0" b="0"/>
-                <wp:wrapNone/>
-                <wp:docPr id="10" name="Line 12"/>
-                <wp:cNvGraphicFramePr>
-                  <a:graphicFrameLocks xmlns:a="http://schemas.openxmlformats.org/drawingml/2006/main"/>
-                </wp:cNvGraphicFramePr>
-                <a:graphic xmlns:a="http://schemas.openxmlformats.org/drawingml/2006/main">
-                  <a:graphicData uri="http://schemas.microsoft.com/office/word/2010/wordprocessingShape">
-                    <wps:wsp>
-                      <wps:cNvCnPr>
-                        <a:cxnSpLocks noChangeShapeType="1"/>
-                      </wps:cNvCnPr>
-                      <wps:spPr bwMode="auto">
-                        <a:xfrm>
-                          <a:off x="0" y="0"/>
-                          <a:ext cx="274320" cy="0"/>
-                        </a:xfrm>
-                        <a:prstGeom prst="line">
-                          <a:avLst/>
-                        </a:prstGeom>
-                        <a:noFill/>
-                        <a:ln w="0" cap="flat">
-                          <a:solidFill>
-                            <a:srgbClr val="000000"/>
-                          </a:solidFill>
-                          <a:prstDash val="solid"/>
-                          <a:round/>
-                          <a:headEnd type="none" w="med" len="med"/>
-                          <a:tailEnd type="none" w="med" len="med"/>
-                        </a:ln>
-                        <a:effectLst/>
-                        <a:extLst>
-                          <a:ext uri="{909E8E84-426E-40dd-AFC4-6F175D3DCCD1}">
-                            <a14:hiddenFill xmlns:a14="http://schemas.microsoft.com/office/drawing/2010/main">
-                              <a:noFill/>
-                            </a14:hiddenFill>
-                          </a:ext>
-                          <a:ext uri="{AF507438-7753-43e0-B8FC-AC1667EBCBE1}">
-                            <a14:hiddenEffects xmlns:a14="http://schemas.microsoft.com/office/drawing/2010/main">
-                              <a:effectLst>
-                                <a:outerShdw blurRad="63500" dist="38099" dir="2700000" algn="ctr" rotWithShape="0">
-                                  <a:srgbClr val="000000">
-                                    <a:alpha val="74998"/>
-                                  </a:srgbClr>
-                                </a:outerShdw>
-                              </a:effectLst>
-                            </a14:hiddenEffects>
-                          </a:ext>
-                        </a:extLst>
-                      </wps:spPr>
-                      <wps:bodyPr/>
-                    </wps:wsp>
-                  </a:graphicData>
-                </a:graphic>
-                <wp14:sizeRelH relativeFrom="page">
-                  <wp14:pctWidth>0</wp14:pctWidth>
-                </wp14:sizeRelH>
-                <wp14:sizeRelV relativeFrom="page">
-                  <wp14:pctHeight>0</wp14:pctHeight>
-                </wp14:sizeRelV>
-              </wp:anchor>
-            </w:drawing>
-          </mc:Choice>
-          <mc:Fallback>
-            <w:pict>
-              <v:line id="Line 12" o:spid="_x0000_s1026" style="position:absolute;z-index:251660288;visibility:visible;mso-wrap-style:square;mso-width-percent:0;mso-height-percent:0;mso-wrap-distance-left:9pt;mso-wrap-distance-top:0;mso-wrap-distance-right:9pt;mso-wrap-distance-bottom:0;mso-position-horizontal:absolute;mso-position-horizontal-relative:text;mso-position-vertical:absolute;mso-position-vertical-relative:text;mso-width-percent:0;mso-height-percent:0;mso-width-relative:page;mso-height-relative:page" from="154.8pt,7.1pt" to="176.4pt,7.1pt" o:gfxdata="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" o:allowincell="f" strokeweight="0">
-                <v:shadow opacity="49150f"/>
-              </v:line>
-            </w:pict>
-          </mc:Fallback>
-        </mc:AlternateContent>
+        <w:pict>
+          <v:line id="Line 12" o:spid="_x0000_s1036" style="position:absolute;left:0;text-align:left;z-index:251660288;visibility:visible;mso-wrap-style:square;mso-width-percent:0;mso-height-percent:0;mso-wrap-distance-left:9pt;mso-wrap-distance-top:0;mso-wrap-distance-right:9pt;mso-wrap-distance-bottom:0;mso-position-horizontal:absolute;mso-position-horizontal-relative:text;mso-position-vertical:absolute;mso-position-vertical-relative:text;mso-width-percent:0;mso-height-percent:0;mso-width-relative:page;mso-height-relative:page" from="154.8pt,7.1pt" to="176.4pt,7.1pt" o:gfxdata="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" o:allowincell="f" strokeweight="0">
+            <v:shadow opacity="49150f"/>
+          </v:line>
+        </w:pict>
       </w:r>
       <w:r>
         <w:rPr>
           <w:noProof/>
         </w:rPr>
-        <mc:AlternateContent>
-          <mc:Choice Requires="wps">
-            <w:drawing>
-              <wp:anchor distT="0" distB="0" distL="114300" distR="114300" simplePos="0" relativeHeight="251659264" behindDoc="0" locked="0" layoutInCell="0" allowOverlap="1" wp14:anchorId="1BC694E7" wp14:editId="2C4B1CAA">
-                <wp:simplePos x="0" y="0"/>
-                <wp:positionH relativeFrom="column">
-                  <wp:posOffset>1965960</wp:posOffset>
-                </wp:positionH>
-                <wp:positionV relativeFrom="paragraph">
-                  <wp:posOffset>90170</wp:posOffset>
-                </wp:positionV>
-                <wp:extent cx="0" cy="365760"/>
-                <wp:effectExtent l="0" t="0" r="0" b="0"/>
-                <wp:wrapNone/>
-                <wp:docPr id="9" name="Line 11"/>
-                <wp:cNvGraphicFramePr>
-                  <a:graphicFrameLocks xmlns:a="http://schemas.openxmlformats.org/drawingml/2006/main"/>
-                </wp:cNvGraphicFramePr>
-                <a:graphic xmlns:a="http://schemas.openxmlformats.org/drawingml/2006/main">
-                  <a:graphicData uri="http://schemas.microsoft.com/office/word/2010/wordprocessingShape">
-                    <wps:wsp>
-                      <wps:cNvCnPr>
-                        <a:cxnSpLocks noChangeShapeType="1"/>
-                      </wps:cNvCnPr>
-                      <wps:spPr bwMode="auto">
-                        <a:xfrm>
-                          <a:off x="0" y="0"/>
-                          <a:ext cx="0" cy="365760"/>
-                        </a:xfrm>
-                        <a:prstGeom prst="line">
-                          <a:avLst/>
-                        </a:prstGeom>
-                        <a:noFill/>
-                        <a:ln w="0" cap="flat">
-                          <a:solidFill>
-                            <a:srgbClr val="000000"/>
-                          </a:solidFill>
-                          <a:prstDash val="solid"/>
-                          <a:round/>
-                          <a:headEnd type="none" w="med" len="med"/>
-                          <a:tailEnd type="none" w="med" len="med"/>
-                        </a:ln>
-                        <a:effectLst/>
-                        <a:extLst>
-                          <a:ext uri="{909E8E84-426E-40dd-AFC4-6F175D3DCCD1}">
-                            <a14:hiddenFill xmlns:a14="http://schemas.microsoft.com/office/drawing/2010/main">
-                              <a:noFill/>
-                            </a14:hiddenFill>
-                          </a:ext>
-                          <a:ext uri="{AF507438-7753-43e0-B8FC-AC1667EBCBE1}">
-                            <a14:hiddenEffects xmlns:a14="http://schemas.microsoft.com/office/drawing/2010/main">
-                              <a:effectLst>
-                                <a:outerShdw blurRad="63500" dist="38099" dir="2700000" algn="ctr" rotWithShape="0">
-                                  <a:srgbClr val="000000">
-                                    <a:alpha val="74998"/>
-                                  </a:srgbClr>
-                                </a:outerShdw>
-                              </a:effectLst>
-                            </a14:hiddenEffects>
-                          </a:ext>
-                        </a:extLst>
-                      </wps:spPr>
-                      <wps:bodyPr/>
-                    </wps:wsp>
-                  </a:graphicData>
-                </a:graphic>
-                <wp14:sizeRelH relativeFrom="page">
-                  <wp14:pctWidth>0</wp14:pctWidth>
-                </wp14:sizeRelH>
-                <wp14:sizeRelV relativeFrom="page">
-                  <wp14:pctHeight>0</wp14:pctHeight>
-                </wp14:sizeRelV>
-              </wp:anchor>
-            </w:drawing>
-          </mc:Choice>
-          <mc:Fallback>
-            <w:pict>
-              <v:line id="Line 11" o:spid="_x0000_s1026" style="position:absolute;z-index:251659264;visibility:visible;mso-wrap-style:square;mso-width-percent:0;mso-height-percent:0;mso-wrap-distance-left:9pt;mso-wrap-distance-top:0;mso-wrap-distance-right:9pt;mso-wrap-distance-bottom:0;mso-position-horizontal:absolute;mso-position-horizontal-relative:text;mso-position-vertical:absolute;mso-position-vertical-relative:text;mso-width-percent:0;mso-height-percent:0;mso-width-relative:page;mso-height-relative:page" from="154.8pt,7.1pt" to="154.8pt,35.9pt" o:gfxdata="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" o:allowincell="f" strokeweight="0">
-                <v:shadow opacity="49150f"/>
-              </v:line>
-            </w:pict>
-          </mc:Fallback>
-        </mc:AlternateContent>
+        <w:pict>
+          <v:line id="Line 11" o:spid="_x0000_s1035" style="position:absolute;left:0;text-align:left;z-index:251659264;visibility:visible;mso-wrap-style:square;mso-width-percent:0;mso-height-percent:0;mso-wrap-distance-left:9pt;mso-wrap-distance-top:0;mso-wrap-distance-right:9pt;mso-wrap-distance-bottom:0;mso-position-horizontal:absolute;mso-position-horizontal-relative:text;mso-position-vertical:absolute;mso-position-vertical-relative:text;mso-width-percent:0;mso-height-percent:0;mso-width-relative:page;mso-height-relative:page" from="154.8pt,7.1pt" to="154.8pt,35.9pt" o:gfxdata="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" o:allowincell="f" strokeweight="0">
+            <v:shadow opacity="49150f"/>
+          </v:line>
+        </w:pict>
       </w:r>
       <w:r>
         <w:rPr>
@@ -3898,177 +3818,21 @@
         <w:rPr>
           <w:noProof/>
         </w:rPr>
-        <mc:AlternateContent>
-          <mc:Choice Requires="wps">
-            <w:drawing>
-              <wp:anchor distT="0" distB="0" distL="114300" distR="114300" simplePos="0" relativeHeight="251658240" behindDoc="0" locked="0" layoutInCell="0" allowOverlap="1" wp14:anchorId="589768D1" wp14:editId="439D0992">
-                <wp:simplePos x="0" y="0"/>
-                <wp:positionH relativeFrom="column">
-                  <wp:posOffset>1508760</wp:posOffset>
-                </wp:positionH>
-                <wp:positionV relativeFrom="paragraph">
-                  <wp:posOffset>114935</wp:posOffset>
-                </wp:positionV>
-                <wp:extent cx="457200" cy="0"/>
-                <wp:effectExtent l="0" t="0" r="0" b="0"/>
-                <wp:wrapNone/>
-                <wp:docPr id="8" name="Line 10"/>
-                <wp:cNvGraphicFramePr>
-                  <a:graphicFrameLocks xmlns:a="http://schemas.openxmlformats.org/drawingml/2006/main"/>
-                </wp:cNvGraphicFramePr>
-                <a:graphic xmlns:a="http://schemas.openxmlformats.org/drawingml/2006/main">
-                  <a:graphicData uri="http://schemas.microsoft.com/office/word/2010/wordprocessingShape">
-                    <wps:wsp>
-                      <wps:cNvCnPr>
-                        <a:cxnSpLocks noChangeShapeType="1"/>
-                      </wps:cNvCnPr>
-                      <wps:spPr bwMode="auto">
-                        <a:xfrm>
-                          <a:off x="0" y="0"/>
-                          <a:ext cx="457200" cy="0"/>
-                        </a:xfrm>
-                        <a:prstGeom prst="line">
-                          <a:avLst/>
-                        </a:prstGeom>
-                        <a:noFill/>
-                        <a:ln w="0" cap="flat">
-                          <a:solidFill>
-                            <a:srgbClr val="000000"/>
-                          </a:solidFill>
-                          <a:prstDash val="solid"/>
-                          <a:round/>
-                          <a:headEnd type="none" w="med" len="med"/>
-                          <a:tailEnd type="none" w="med" len="med"/>
-                        </a:ln>
-                        <a:effectLst/>
-                        <a:extLst>
-                          <a:ext uri="{909E8E84-426E-40dd-AFC4-6F175D3DCCD1}">
-                            <a14:hiddenFill xmlns:a14="http://schemas.microsoft.com/office/drawing/2010/main">
-                              <a:noFill/>
-                            </a14:hiddenFill>
-                          </a:ext>
-                          <a:ext uri="{AF507438-7753-43e0-B8FC-AC1667EBCBE1}">
-                            <a14:hiddenEffects xmlns:a14="http://schemas.microsoft.com/office/drawing/2010/main">
-                              <a:effectLst>
-                                <a:outerShdw blurRad="63500" dist="38099" dir="2700000" algn="ctr" rotWithShape="0">
-                                  <a:srgbClr val="000000">
-                                    <a:alpha val="74998"/>
-                                  </a:srgbClr>
-                                </a:outerShdw>
-                              </a:effectLst>
-                            </a14:hiddenEffects>
-                          </a:ext>
-                        </a:extLst>
-                      </wps:spPr>
-                      <wps:bodyPr/>
-                    </wps:wsp>
-                  </a:graphicData>
-                </a:graphic>
-                <wp14:sizeRelH relativeFrom="page">
-                  <wp14:pctWidth>0</wp14:pctWidth>
-                </wp14:sizeRelH>
-                <wp14:sizeRelV relativeFrom="page">
-                  <wp14:pctHeight>0</wp14:pctHeight>
-                </wp14:sizeRelV>
-              </wp:anchor>
-            </w:drawing>
-          </mc:Choice>
-          <mc:Fallback>
-            <w:pict>
-              <v:line id="Line 10" o:spid="_x0000_s1026" style="position:absolute;z-index:251658240;visibility:visible;mso-wrap-style:square;mso-width-percent:0;mso-height-percent:0;mso-wrap-distance-left:9pt;mso-wrap-distance-top:0;mso-wrap-distance-right:9pt;mso-wrap-distance-bottom:0;mso-position-horizontal:absolute;mso-position-horizontal-relative:text;mso-position-vertical:absolute;mso-position-vertical-relative:text;mso-width-percent:0;mso-height-percent:0;mso-width-relative:page;mso-height-relative:page" from="118.8pt,9.05pt" to="154.8pt,9.05pt" o:gfxdata="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" o:allowincell="f" strokeweight="0">
-                <v:shadow opacity="49150f"/>
-              </v:line>
-            </w:pict>
-          </mc:Fallback>
-        </mc:AlternateContent>
+        <w:pict>
+          <v:line id="Line 10" o:spid="_x0000_s1034" style="position:absolute;z-index:251658240;visibility:visible;mso-wrap-style:square;mso-width-percent:0;mso-height-percent:0;mso-wrap-distance-left:9pt;mso-wrap-distance-top:0;mso-wrap-distance-right:9pt;mso-wrap-distance-bottom:0;mso-position-horizontal:absolute;mso-position-horizontal-relative:text;mso-position-vertical:absolute;mso-position-vertical-relative:text;mso-width-percent:0;mso-height-percent:0;mso-width-relative:page;mso-height-relative:page" from="118.8pt,9.05pt" to="154.8pt,9.05pt" o:gfxdata="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" o:allowincell="f" strokeweight="0">
+            <v:shadow opacity="49150f"/>
+          </v:line>
+        </w:pict>
       </w:r>
       <w:r>
         <w:rPr>
           <w:noProof/>
         </w:rPr>
-        <mc:AlternateContent>
-          <mc:Choice Requires="wps">
-            <w:drawing>
-              <wp:anchor distT="0" distB="0" distL="114300" distR="114300" simplePos="0" relativeHeight="251650048" behindDoc="0" locked="0" layoutInCell="0" allowOverlap="1" wp14:anchorId="7A84F23D" wp14:editId="594E03F2">
-                <wp:simplePos x="0" y="0"/>
-                <wp:positionH relativeFrom="column">
-                  <wp:posOffset>320040</wp:posOffset>
-                </wp:positionH>
-                <wp:positionV relativeFrom="paragraph">
-                  <wp:posOffset>52070</wp:posOffset>
-                </wp:positionV>
-                <wp:extent cx="640080" cy="0"/>
-                <wp:effectExtent l="0" t="0" r="0" b="0"/>
-                <wp:wrapNone/>
-                <wp:docPr id="7" name="Line 2"/>
-                <wp:cNvGraphicFramePr>
-                  <a:graphicFrameLocks xmlns:a="http://schemas.openxmlformats.org/drawingml/2006/main"/>
-                </wp:cNvGraphicFramePr>
-                <a:graphic xmlns:a="http://schemas.openxmlformats.org/drawingml/2006/main">
-                  <a:graphicData uri="http://schemas.microsoft.com/office/word/2010/wordprocessingShape">
-                    <wps:wsp>
-                      <wps:cNvCnPr>
-                        <a:cxnSpLocks noChangeShapeType="1"/>
-                      </wps:cNvCnPr>
-                      <wps:spPr bwMode="auto">
-                        <a:xfrm>
-                          <a:off x="0" y="0"/>
-                          <a:ext cx="640080" cy="0"/>
-                        </a:xfrm>
-                        <a:prstGeom prst="line">
-                          <a:avLst/>
-                        </a:prstGeom>
-                        <a:noFill/>
-                        <a:ln w="0" cap="flat">
-                          <a:solidFill>
-                            <a:srgbClr val="000000"/>
-                          </a:solidFill>
-                          <a:prstDash val="solid"/>
-                          <a:round/>
-                          <a:headEnd type="none" w="med" len="med"/>
-                          <a:tailEnd type="none" w="med" len="med"/>
-                        </a:ln>
-                        <a:effectLst/>
-                        <a:extLst>
-                          <a:ext uri="{909E8E84-426E-40dd-AFC4-6F175D3DCCD1}">
-                            <a14:hiddenFill xmlns:a14="http://schemas.microsoft.com/office/drawing/2010/main">
-                              <a:noFill/>
-                            </a14:hiddenFill>
-                          </a:ext>
-                          <a:ext uri="{AF507438-7753-43e0-B8FC-AC1667EBCBE1}">
-                            <a14:hiddenEffects xmlns:a14="http://schemas.microsoft.com/office/drawing/2010/main">
-                              <a:effectLst>
-                                <a:outerShdw blurRad="63500" dist="38099" dir="2700000" algn="ctr" rotWithShape="0">
-                                  <a:srgbClr val="000000">
-                                    <a:alpha val="74998"/>
-                                  </a:srgbClr>
-                                </a:outerShdw>
-                              </a:effectLst>
-                            </a14:hiddenEffects>
-                          </a:ext>
-                        </a:extLst>
-                      </wps:spPr>
-                      <wps:bodyPr/>
-                    </wps:wsp>
-                  </a:graphicData>
-                </a:graphic>
-                <wp14:sizeRelH relativeFrom="page">
-                  <wp14:pctWidth>0</wp14:pctWidth>
-                </wp14:sizeRelH>
-                <wp14:sizeRelV relativeFrom="page">
-                  <wp14:pctHeight>0</wp14:pctHeight>
-                </wp14:sizeRelV>
-              </wp:anchor>
-            </w:drawing>
-          </mc:Choice>
-          <mc:Fallback>
-            <w:pict>
-              <v:line id="Line 2" o:spid="_x0000_s1026" style="position:absolute;z-index:251650048;visibility:visible;mso-wrap-style:square;mso-width-percent:0;mso-height-percent:0;mso-wrap-distance-left:9pt;mso-wrap-distance-top:0;mso-wrap-distance-right:9pt;mso-wrap-distance-bottom:0;mso-position-horizontal:absolute;mso-position-horizontal-relative:text;mso-position-vertical:absolute;mso-position-vertical-relative:text;mso-width-percent:0;mso-height-percent:0;mso-width-relative:page;mso-height-relative:page" from="25.2pt,4.1pt" to="75.6pt,4.1pt" o:gfxdata="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" o:allowincell="f" strokeweight="0">
-                <v:shadow opacity="49150f"/>
-              </v:line>
-            </w:pict>
-          </mc:Fallback>
-        </mc:AlternateContent>
+        <w:pict>
+          <v:line id="Line 2" o:spid="_x0000_s1033" style="position:absolute;z-index:251650048;visibility:visible;mso-wrap-style:square;mso-width-percent:0;mso-height-percent:0;mso-wrap-distance-left:9pt;mso-wrap-distance-top:0;mso-wrap-distance-right:9pt;mso-wrap-distance-bottom:0;mso-position-horizontal:absolute;mso-position-horizontal-relative:text;mso-position-vertical:absolute;mso-position-vertical-relative:text;mso-width-percent:0;mso-height-percent:0;mso-width-relative:page;mso-height-relative:page" from="25.2pt,4.1pt" to="75.6pt,4.1pt" o:gfxdata="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" o:allowincell="f" strokeweight="0">
+            <v:shadow opacity="49150f"/>
+          </v:line>
+        </w:pict>
       </w:r>
       <w:r>
         <w:rPr>
@@ -4123,89 +3887,11 @@
         <w:rPr>
           <w:noProof/>
         </w:rPr>
-        <mc:AlternateContent>
-          <mc:Choice Requires="wps">
-            <w:drawing>
-              <wp:anchor distT="0" distB="0" distL="114300" distR="114300" simplePos="0" relativeHeight="251661312" behindDoc="0" locked="0" layoutInCell="0" allowOverlap="1" wp14:anchorId="20FA496F" wp14:editId="3CDFFE17">
-                <wp:simplePos x="0" y="0"/>
-                <wp:positionH relativeFrom="column">
-                  <wp:posOffset>1965960</wp:posOffset>
-                </wp:positionH>
-                <wp:positionV relativeFrom="paragraph">
-                  <wp:posOffset>120650</wp:posOffset>
-                </wp:positionV>
-                <wp:extent cx="274320" cy="0"/>
-                <wp:effectExtent l="0" t="0" r="0" b="0"/>
-                <wp:wrapNone/>
-                <wp:docPr id="6" name="Line 13"/>
-                <wp:cNvGraphicFramePr>
-                  <a:graphicFrameLocks xmlns:a="http://schemas.openxmlformats.org/drawingml/2006/main"/>
-                </wp:cNvGraphicFramePr>
-                <a:graphic xmlns:a="http://schemas.openxmlformats.org/drawingml/2006/main">
-                  <a:graphicData uri="http://schemas.microsoft.com/office/word/2010/wordprocessingShape">
-                    <wps:wsp>
-                      <wps:cNvCnPr>
-                        <a:cxnSpLocks noChangeShapeType="1"/>
-                      </wps:cNvCnPr>
-                      <wps:spPr bwMode="auto">
-                        <a:xfrm>
-                          <a:off x="0" y="0"/>
-                          <a:ext cx="274320" cy="0"/>
-                        </a:xfrm>
-                        <a:prstGeom prst="line">
-                          <a:avLst/>
-                        </a:prstGeom>
-                        <a:noFill/>
-                        <a:ln w="0" cap="flat">
-                          <a:solidFill>
-                            <a:srgbClr val="000000"/>
-                          </a:solidFill>
-                          <a:prstDash val="solid"/>
-                          <a:round/>
-                          <a:headEnd type="none" w="med" len="med"/>
-                          <a:tailEnd type="none" w="med" len="med"/>
-                        </a:ln>
-                        <a:effectLst/>
-                        <a:extLst>
-                          <a:ext uri="{909E8E84-426E-40dd-AFC4-6F175D3DCCD1}">
-                            <a14:hiddenFill xmlns:a14="http://schemas.microsoft.com/office/drawing/2010/main">
-                              <a:noFill/>
-                            </a14:hiddenFill>
-                          </a:ext>
-                          <a:ext uri="{AF507438-7753-43e0-B8FC-AC1667EBCBE1}">
-                            <a14:hiddenEffects xmlns:a14="http://schemas.microsoft.com/office/drawing/2010/main">
-                              <a:effectLst>
-                                <a:outerShdw blurRad="63500" dist="38099" dir="2700000" algn="ctr" rotWithShape="0">
-                                  <a:srgbClr val="000000">
-                                    <a:alpha val="74998"/>
-                                  </a:srgbClr>
-                                </a:outerShdw>
-                              </a:effectLst>
-                            </a14:hiddenEffects>
-                          </a:ext>
-                        </a:extLst>
-                      </wps:spPr>
-                      <wps:bodyPr/>
-                    </wps:wsp>
-                  </a:graphicData>
-                </a:graphic>
-                <wp14:sizeRelH relativeFrom="page">
-                  <wp14:pctWidth>0</wp14:pctWidth>
-                </wp14:sizeRelH>
-                <wp14:sizeRelV relativeFrom="page">
-                  <wp14:pctHeight>0</wp14:pctHeight>
-                </wp14:sizeRelV>
-              </wp:anchor>
-            </w:drawing>
-          </mc:Choice>
-          <mc:Fallback>
-            <w:pict>
-              <v:line id="Line 13" o:spid="_x0000_s1026" style="position:absolute;z-index:251661312;visibility:visible;mso-wrap-style:square;mso-width-percent:0;mso-height-percent:0;mso-wrap-distance-left:9pt;mso-wrap-distance-top:0;mso-wrap-distance-right:9pt;mso-wrap-distance-bottom:0;mso-position-horizontal:absolute;mso-position-horizontal-relative:text;mso-position-vertical:absolute;mso-position-vertical-relative:text;mso-width-percent:0;mso-height-percent:0;mso-width-relative:page;mso-height-relative:page" from="154.8pt,9.5pt" to="176.4pt,9.5pt" o:gfxdata="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" o:allowincell="f" strokeweight="0">
-                <v:shadow opacity="49150f"/>
-              </v:line>
-            </w:pict>
-          </mc:Fallback>
-        </mc:AlternateContent>
+        <w:pict>
+          <v:line id="Line 13" o:spid="_x0000_s1032" style="position:absolute;z-index:251661312;visibility:visible;mso-wrap-style:square;mso-width-percent:0;mso-height-percent:0;mso-wrap-distance-left:9pt;mso-wrap-distance-top:0;mso-wrap-distance-right:9pt;mso-wrap-distance-bottom:0;mso-position-horizontal:absolute;mso-position-horizontal-relative:text;mso-position-vertical:absolute;mso-position-vertical-relative:text;mso-width-percent:0;mso-height-percent:0;mso-width-relative:page;mso-height-relative:page" from="154.8pt,9.5pt" to="176.4pt,9.5pt" o:gfxdata="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" o:allowincell="f" strokeweight="0">
+            <v:shadow opacity="49150f"/>
+          </v:line>
+        </w:pict>
       </w:r>
       <w:r>
         <w:rPr>
@@ -4276,177 +3962,21 @@
         <w:rPr>
           <w:noProof/>
         </w:rPr>
-        <mc:AlternateContent>
-          <mc:Choice Requires="wps">
-            <w:drawing>
-              <wp:anchor distT="0" distB="0" distL="114300" distR="114300" simplePos="0" relativeHeight="251665408" behindDoc="0" locked="0" layoutInCell="0" allowOverlap="1" wp14:anchorId="78239F3B" wp14:editId="09A08356">
-                <wp:simplePos x="0" y="0"/>
-                <wp:positionH relativeFrom="column">
-                  <wp:posOffset>2057400</wp:posOffset>
-                </wp:positionH>
-                <wp:positionV relativeFrom="paragraph">
-                  <wp:posOffset>113030</wp:posOffset>
-                </wp:positionV>
-                <wp:extent cx="182880" cy="0"/>
-                <wp:effectExtent l="0" t="0" r="0" b="0"/>
-                <wp:wrapNone/>
-                <wp:docPr id="5" name="Line 17"/>
-                <wp:cNvGraphicFramePr>
-                  <a:graphicFrameLocks xmlns:a="http://schemas.openxmlformats.org/drawingml/2006/main"/>
-                </wp:cNvGraphicFramePr>
-                <a:graphic xmlns:a="http://schemas.openxmlformats.org/drawingml/2006/main">
-                  <a:graphicData uri="http://schemas.microsoft.com/office/word/2010/wordprocessingShape">
-                    <wps:wsp>
-                      <wps:cNvCnPr>
-                        <a:cxnSpLocks noChangeShapeType="1"/>
-                      </wps:cNvCnPr>
-                      <wps:spPr bwMode="auto">
-                        <a:xfrm>
-                          <a:off x="0" y="0"/>
-                          <a:ext cx="182880" cy="0"/>
-                        </a:xfrm>
-                        <a:prstGeom prst="line">
-                          <a:avLst/>
-                        </a:prstGeom>
-                        <a:noFill/>
-                        <a:ln w="0" cap="flat">
-                          <a:solidFill>
-                            <a:srgbClr val="000000"/>
-                          </a:solidFill>
-                          <a:prstDash val="solid"/>
-                          <a:round/>
-                          <a:headEnd type="none" w="med" len="med"/>
-                          <a:tailEnd type="none" w="med" len="med"/>
-                        </a:ln>
-                        <a:effectLst/>
-                        <a:extLst>
-                          <a:ext uri="{909E8E84-426E-40dd-AFC4-6F175D3DCCD1}">
-                            <a14:hiddenFill xmlns:a14="http://schemas.microsoft.com/office/drawing/2010/main">
-                              <a:noFill/>
-                            </a14:hiddenFill>
-                          </a:ext>
-                          <a:ext uri="{AF507438-7753-43e0-B8FC-AC1667EBCBE1}">
-                            <a14:hiddenEffects xmlns:a14="http://schemas.microsoft.com/office/drawing/2010/main">
-                              <a:effectLst>
-                                <a:outerShdw blurRad="63500" dist="38099" dir="2700000" algn="ctr" rotWithShape="0">
-                                  <a:srgbClr val="000000">
-                                    <a:alpha val="74998"/>
-                                  </a:srgbClr>
-                                </a:outerShdw>
-                              </a:effectLst>
-                            </a14:hiddenEffects>
-                          </a:ext>
-                        </a:extLst>
-                      </wps:spPr>
-                      <wps:bodyPr/>
-                    </wps:wsp>
-                  </a:graphicData>
-                </a:graphic>
-                <wp14:sizeRelH relativeFrom="page">
-                  <wp14:pctWidth>0</wp14:pctWidth>
-                </wp14:sizeRelH>
-                <wp14:sizeRelV relativeFrom="page">
-                  <wp14:pctHeight>0</wp14:pctHeight>
-                </wp14:sizeRelV>
-              </wp:anchor>
-            </w:drawing>
-          </mc:Choice>
-          <mc:Fallback>
-            <w:pict>
-              <v:line id="Line 17" o:spid="_x0000_s1026" style="position:absolute;z-index:251665408;visibility:visible;mso-wrap-style:square;mso-width-percent:0;mso-height-percent:0;mso-wrap-distance-left:9pt;mso-wrap-distance-top:0;mso-wrap-distance-right:9pt;mso-wrap-distance-bottom:0;mso-position-horizontal:absolute;mso-position-horizontal-relative:text;mso-position-vertical:absolute;mso-position-vertical-relative:text;mso-width-percent:0;mso-height-percent:0;mso-width-relative:page;mso-height-relative:page" from="162pt,8.9pt" to="176.4pt,8.9pt" o:gfxdata="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" o:allowincell="f" strokeweight="0">
-                <v:shadow opacity="49150f"/>
-              </v:line>
-            </w:pict>
-          </mc:Fallback>
-        </mc:AlternateContent>
+        <w:pict>
+          <v:line id="Line 17" o:spid="_x0000_s1031" style="position:absolute;z-index:251665408;visibility:visible;mso-wrap-style:square;mso-width-percent:0;mso-height-percent:0;mso-wrap-distance-left:9pt;mso-wrap-distance-top:0;mso-wrap-distance-right:9pt;mso-wrap-distance-bottom:0;mso-position-horizontal:absolute;mso-position-horizontal-relative:text;mso-position-vertical:absolute;mso-position-vertical-relative:text;mso-width-percent:0;mso-height-percent:0;mso-width-relative:page;mso-height-relative:page" from="162pt,8.9pt" to="176.4pt,8.9pt" o:gfxdata="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" o:allowincell="f" strokeweight="0">
+            <v:shadow opacity="49150f"/>
+          </v:line>
+        </w:pict>
       </w:r>
       <w:r>
         <w:rPr>
           <w:noProof/>
         </w:rPr>
-        <mc:AlternateContent>
-          <mc:Choice Requires="wps">
-            <w:drawing>
-              <wp:anchor distT="0" distB="0" distL="114300" distR="114300" simplePos="0" relativeHeight="251663360" behindDoc="0" locked="0" layoutInCell="0" allowOverlap="1" wp14:anchorId="6DDB391B" wp14:editId="0E2AA9DD">
-                <wp:simplePos x="0" y="0"/>
-                <wp:positionH relativeFrom="column">
-                  <wp:posOffset>2057400</wp:posOffset>
-                </wp:positionH>
-                <wp:positionV relativeFrom="paragraph">
-                  <wp:posOffset>113030</wp:posOffset>
-                </wp:positionV>
-                <wp:extent cx="0" cy="731520"/>
-                <wp:effectExtent l="0" t="0" r="0" b="0"/>
-                <wp:wrapNone/>
-                <wp:docPr id="4" name="Line 15"/>
-                <wp:cNvGraphicFramePr>
-                  <a:graphicFrameLocks xmlns:a="http://schemas.openxmlformats.org/drawingml/2006/main"/>
-                </wp:cNvGraphicFramePr>
-                <a:graphic xmlns:a="http://schemas.openxmlformats.org/drawingml/2006/main">
-                  <a:graphicData uri="http://schemas.microsoft.com/office/word/2010/wordprocessingShape">
-                    <wps:wsp>
-                      <wps:cNvCnPr>
-                        <a:cxnSpLocks noChangeShapeType="1"/>
-                      </wps:cNvCnPr>
-                      <wps:spPr bwMode="auto">
-                        <a:xfrm>
-                          <a:off x="0" y="0"/>
-                          <a:ext cx="0" cy="731520"/>
-                        </a:xfrm>
-                        <a:prstGeom prst="line">
-                          <a:avLst/>
-                        </a:prstGeom>
-                        <a:noFill/>
-                        <a:ln w="0" cap="flat">
-                          <a:solidFill>
-                            <a:srgbClr val="000000"/>
-                          </a:solidFill>
-                          <a:prstDash val="solid"/>
-                          <a:round/>
-                          <a:headEnd type="none" w="med" len="med"/>
-                          <a:tailEnd type="none" w="med" len="med"/>
-                        </a:ln>
-                        <a:effectLst/>
-                        <a:extLst>
-                          <a:ext uri="{909E8E84-426E-40dd-AFC4-6F175D3DCCD1}">
-                            <a14:hiddenFill xmlns:a14="http://schemas.microsoft.com/office/drawing/2010/main">
-                              <a:noFill/>
-                            </a14:hiddenFill>
-                          </a:ext>
-                          <a:ext uri="{AF507438-7753-43e0-B8FC-AC1667EBCBE1}">
-                            <a14:hiddenEffects xmlns:a14="http://schemas.microsoft.com/office/drawing/2010/main">
-                              <a:effectLst>
-                                <a:outerShdw blurRad="63500" dist="38099" dir="2700000" algn="ctr" rotWithShape="0">
-                                  <a:srgbClr val="000000">
-                                    <a:alpha val="74998"/>
-                                  </a:srgbClr>
-                                </a:outerShdw>
-                              </a:effectLst>
-                            </a14:hiddenEffects>
-                          </a:ext>
-                        </a:extLst>
-                      </wps:spPr>
-                      <wps:bodyPr/>
-                    </wps:wsp>
-                  </a:graphicData>
-                </a:graphic>
-                <wp14:sizeRelH relativeFrom="page">
-                  <wp14:pctWidth>0</wp14:pctWidth>
-                </wp14:sizeRelH>
-                <wp14:sizeRelV relativeFrom="page">
-                  <wp14:pctHeight>0</wp14:pctHeight>
-                </wp14:sizeRelV>
-              </wp:anchor>
-            </w:drawing>
-          </mc:Choice>
-          <mc:Fallback>
-            <w:pict>
-              <v:line id="Line 15" o:spid="_x0000_s1026" style="position:absolute;z-index:251663360;visibility:visible;mso-wrap-style:square;mso-width-percent:0;mso-height-percent:0;mso-wrap-distance-left:9pt;mso-wrap-distance-top:0;mso-wrap-distance-right:9pt;mso-wrap-distance-bottom:0;mso-position-horizontal:absolute;mso-position-horizontal-relative:text;mso-position-vertical:absolute;mso-position-vertical-relative:text;mso-width-percent:0;mso-height-percent:0;mso-width-relative:page;mso-height-relative:page" from="162pt,8.9pt" to="162pt,66.5pt" o:gfxdata="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" o:allowincell="f" strokeweight="0">
-                <v:shadow opacity="49150f"/>
-              </v:line>
-            </w:pict>
-          </mc:Fallback>
-        </mc:AlternateContent>
+        <w:pict>
+          <v:line id="Line 15" o:spid="_x0000_s1030" style="position:absolute;z-index:251663360;visibility:visible;mso-wrap-style:square;mso-width-percent:0;mso-height-percent:0;mso-wrap-distance-left:9pt;mso-wrap-distance-top:0;mso-wrap-distance-right:9pt;mso-wrap-distance-bottom:0;mso-position-horizontal:absolute;mso-position-horizontal-relative:text;mso-position-vertical:absolute;mso-position-vertical-relative:text;mso-width-percent:0;mso-height-percent:0;mso-width-relative:page;mso-height-relative:page" from="162pt,8.9pt" to="162pt,66.5pt" o:gfxdata="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" o:allowincell="f" strokeweight="0">
+            <v:shadow opacity="49150f"/>
+          </v:line>
+        </w:pict>
       </w:r>
       <w:r>
         <w:rPr>
@@ -4549,177 +4079,21 @@
         <w:rPr>
           <w:noProof/>
         </w:rPr>
-        <mc:AlternateContent>
-          <mc:Choice Requires="wps">
-            <w:drawing>
-              <wp:anchor distT="0" distB="0" distL="114300" distR="114300" simplePos="0" relativeHeight="251662336" behindDoc="0" locked="0" layoutInCell="0" allowOverlap="1" wp14:anchorId="15C329E0" wp14:editId="7B2A3EC1">
-                <wp:simplePos x="0" y="0"/>
-                <wp:positionH relativeFrom="column">
-                  <wp:posOffset>1874520</wp:posOffset>
-                </wp:positionH>
-                <wp:positionV relativeFrom="paragraph">
-                  <wp:posOffset>52070</wp:posOffset>
-                </wp:positionV>
-                <wp:extent cx="365760" cy="0"/>
-                <wp:effectExtent l="0" t="0" r="0" b="0"/>
-                <wp:wrapNone/>
-                <wp:docPr id="3" name="Line 14"/>
-                <wp:cNvGraphicFramePr>
-                  <a:graphicFrameLocks xmlns:a="http://schemas.openxmlformats.org/drawingml/2006/main"/>
-                </wp:cNvGraphicFramePr>
-                <a:graphic xmlns:a="http://schemas.openxmlformats.org/drawingml/2006/main">
-                  <a:graphicData uri="http://schemas.microsoft.com/office/word/2010/wordprocessingShape">
-                    <wps:wsp>
-                      <wps:cNvCnPr>
-                        <a:cxnSpLocks noChangeShapeType="1"/>
-                      </wps:cNvCnPr>
-                      <wps:spPr bwMode="auto">
-                        <a:xfrm>
-                          <a:off x="0" y="0"/>
-                          <a:ext cx="365760" cy="0"/>
-                        </a:xfrm>
-                        <a:prstGeom prst="line">
-                          <a:avLst/>
-                        </a:prstGeom>
-                        <a:noFill/>
-                        <a:ln w="0" cap="flat">
-                          <a:solidFill>
-                            <a:srgbClr val="000000"/>
-                          </a:solidFill>
-                          <a:prstDash val="solid"/>
-                          <a:round/>
-                          <a:headEnd type="none" w="med" len="med"/>
-                          <a:tailEnd type="none" w="med" len="med"/>
-                        </a:ln>
-                        <a:effectLst/>
-                        <a:extLst>
-                          <a:ext uri="{909E8E84-426E-40dd-AFC4-6F175D3DCCD1}">
-                            <a14:hiddenFill xmlns:a14="http://schemas.microsoft.com/office/drawing/2010/main">
-                              <a:noFill/>
-                            </a14:hiddenFill>
-                          </a:ext>
-                          <a:ext uri="{AF507438-7753-43e0-B8FC-AC1667EBCBE1}">
-                            <a14:hiddenEffects xmlns:a14="http://schemas.microsoft.com/office/drawing/2010/main">
-                              <a:effectLst>
-                                <a:outerShdw blurRad="63500" dist="38099" dir="2700000" algn="ctr" rotWithShape="0">
-                                  <a:srgbClr val="000000">
-                                    <a:alpha val="74998"/>
-                                  </a:srgbClr>
-                                </a:outerShdw>
-                              </a:effectLst>
-                            </a14:hiddenEffects>
-                          </a:ext>
-                        </a:extLst>
-                      </wps:spPr>
-                      <wps:bodyPr/>
-                    </wps:wsp>
-                  </a:graphicData>
-                </a:graphic>
-                <wp14:sizeRelH relativeFrom="page">
-                  <wp14:pctWidth>0</wp14:pctWidth>
-                </wp14:sizeRelH>
-                <wp14:sizeRelV relativeFrom="page">
-                  <wp14:pctHeight>0</wp14:pctHeight>
-                </wp14:sizeRelV>
-              </wp:anchor>
-            </w:drawing>
-          </mc:Choice>
-          <mc:Fallback>
-            <w:pict>
-              <v:line id="Line 14" o:spid="_x0000_s1026" style="position:absolute;z-index:251662336;visibility:visible;mso-wrap-style:square;mso-width-percent:0;mso-height-percent:0;mso-wrap-distance-left:9pt;mso-wrap-distance-top:0;mso-wrap-distance-right:9pt;mso-wrap-distance-bottom:0;mso-position-horizontal:absolute;mso-position-horizontal-relative:text;mso-position-vertical:absolute;mso-position-vertical-relative:text;mso-width-percent:0;mso-height-percent:0;mso-width-relative:page;mso-height-relative:page" from="147.6pt,4.1pt" to="176.4pt,4.1pt" o:gfxdata="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" o:allowincell="f" strokeweight="0">
-                <v:shadow opacity="49150f"/>
-              </v:line>
-            </w:pict>
-          </mc:Fallback>
-        </mc:AlternateContent>
+        <w:pict>
+          <v:line id="Line 14" o:spid="_x0000_s1029" style="position:absolute;left:0;text-align:left;z-index:251662336;visibility:visible;mso-wrap-style:square;mso-width-percent:0;mso-height-percent:0;mso-wrap-distance-left:9pt;mso-wrap-distance-top:0;mso-wrap-distance-right:9pt;mso-wrap-distance-bottom:0;mso-position-horizontal:absolute;mso-position-horizontal-relative:text;mso-position-vertical:absolute;mso-position-vertical-relative:text;mso-width-percent:0;mso-height-percent:0;mso-width-relative:page;mso-height-relative:page" from="147.6pt,4.1pt" to="176.4pt,4.1pt" o:gfxdata="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" o:allowincell="f" strokeweight="0">
+            <v:shadow opacity="49150f"/>
+          </v:line>
+        </w:pict>
       </w:r>
       <w:r>
         <w:rPr>
           <w:noProof/>
         </w:rPr>
-        <mc:AlternateContent>
-          <mc:Choice Requires="wps">
-            <w:drawing>
-              <wp:anchor distT="0" distB="0" distL="114300" distR="114300" simplePos="0" relativeHeight="251653120" behindDoc="0" locked="0" layoutInCell="0" allowOverlap="1" wp14:anchorId="1EB65DCA" wp14:editId="5538C29B">
-                <wp:simplePos x="0" y="0"/>
-                <wp:positionH relativeFrom="column">
-                  <wp:posOffset>685800</wp:posOffset>
-                </wp:positionH>
-                <wp:positionV relativeFrom="paragraph">
-                  <wp:posOffset>52070</wp:posOffset>
-                </wp:positionV>
-                <wp:extent cx="274320" cy="0"/>
-                <wp:effectExtent l="0" t="0" r="0" b="0"/>
-                <wp:wrapNone/>
-                <wp:docPr id="2" name="Line 5"/>
-                <wp:cNvGraphicFramePr>
-                  <a:graphicFrameLocks xmlns:a="http://schemas.openxmlformats.org/drawingml/2006/main"/>
-                </wp:cNvGraphicFramePr>
-                <a:graphic xmlns:a="http://schemas.openxmlformats.org/drawingml/2006/main">
-                  <a:graphicData uri="http://schemas.microsoft.com/office/word/2010/wordprocessingShape">
-                    <wps:wsp>
-                      <wps:cNvCnPr>
-                        <a:cxnSpLocks noChangeShapeType="1"/>
-                      </wps:cNvCnPr>
-                      <wps:spPr bwMode="auto">
-                        <a:xfrm>
-                          <a:off x="0" y="0"/>
-                          <a:ext cx="274320" cy="0"/>
-                        </a:xfrm>
-                        <a:prstGeom prst="line">
-                          <a:avLst/>
-                        </a:prstGeom>
-                        <a:noFill/>
-                        <a:ln w="0" cap="flat">
-                          <a:solidFill>
-                            <a:srgbClr val="000000"/>
-                          </a:solidFill>
-                          <a:prstDash val="solid"/>
-                          <a:round/>
-                          <a:headEnd type="none" w="med" len="med"/>
-                          <a:tailEnd type="none" w="med" len="med"/>
-                        </a:ln>
-                        <a:effectLst/>
-                        <a:extLst>
-                          <a:ext uri="{909E8E84-426E-40dd-AFC4-6F175D3DCCD1}">
-                            <a14:hiddenFill xmlns:a14="http://schemas.microsoft.com/office/drawing/2010/main">
-                              <a:noFill/>
-                            </a14:hiddenFill>
-                          </a:ext>
-                          <a:ext uri="{AF507438-7753-43e0-B8FC-AC1667EBCBE1}">
-                            <a14:hiddenEffects xmlns:a14="http://schemas.microsoft.com/office/drawing/2010/main">
-                              <a:effectLst>
-                                <a:outerShdw blurRad="63500" dist="38099" dir="2700000" algn="ctr" rotWithShape="0">
-                                  <a:srgbClr val="000000">
-                                    <a:alpha val="74998"/>
-                                  </a:srgbClr>
-                                </a:outerShdw>
-                              </a:effectLst>
-                            </a14:hiddenEffects>
-                          </a:ext>
-                        </a:extLst>
-                      </wps:spPr>
-                      <wps:bodyPr/>
-                    </wps:wsp>
-                  </a:graphicData>
-                </a:graphic>
-                <wp14:sizeRelH relativeFrom="page">
-                  <wp14:pctWidth>0</wp14:pctWidth>
-                </wp14:sizeRelH>
-                <wp14:sizeRelV relativeFrom="page">
-                  <wp14:pctHeight>0</wp14:pctHeight>
-                </wp14:sizeRelV>
-              </wp:anchor>
-            </w:drawing>
-          </mc:Choice>
-          <mc:Fallback>
-            <w:pict>
-              <v:line id="Line 5" o:spid="_x0000_s1026" style="position:absolute;z-index:251653120;visibility:visible;mso-wrap-style:square;mso-width-percent:0;mso-height-percent:0;mso-wrap-distance-left:9pt;mso-wrap-distance-top:0;mso-wrap-distance-right:9pt;mso-wrap-distance-bottom:0;mso-position-horizontal:absolute;mso-position-horizontal-relative:text;mso-position-vertical:absolute;mso-position-vertical-relative:text;mso-width-percent:0;mso-height-percent:0;mso-width-relative:page;mso-height-relative:page" from="54pt,4.1pt" to="75.6pt,4.1pt" o:gfxdata="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" o:allowincell="f" strokeweight="0">
-                <v:shadow opacity="49150f"/>
-              </v:line>
-            </w:pict>
-          </mc:Fallback>
-        </mc:AlternateContent>
+        <w:pict>
+          <v:line id="Line 5" o:spid="_x0000_s1028" style="position:absolute;left:0;text-align:left;z-index:251653120;visibility:visible;mso-wrap-style:square;mso-width-percent:0;mso-height-percent:0;mso-wrap-distance-left:9pt;mso-wrap-distance-top:0;mso-wrap-distance-right:9pt;mso-wrap-distance-bottom:0;mso-position-horizontal:absolute;mso-position-horizontal-relative:text;mso-position-vertical:absolute;mso-position-vertical-relative:text;mso-width-percent:0;mso-height-percent:0;mso-width-relative:page;mso-height-relative:page" from="54pt,4.1pt" to="75.6pt,4.1pt" o:gfxdata="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" o:allowincell="f" strokeweight="0">
+            <v:shadow opacity="49150f"/>
+          </v:line>
+        </w:pict>
       </w:r>
       <w:r>
         <w:rPr>
@@ -4803,89 +4177,11 @@
         <w:rPr>
           <w:noProof/>
         </w:rPr>
-        <mc:AlternateContent>
-          <mc:Choice Requires="wps">
-            <w:drawing>
-              <wp:anchor distT="0" distB="0" distL="114300" distR="114300" simplePos="0" relativeHeight="251664384" behindDoc="0" locked="0" layoutInCell="0" allowOverlap="1" wp14:anchorId="7D8EA54C" wp14:editId="64685183">
-                <wp:simplePos x="0" y="0"/>
-                <wp:positionH relativeFrom="column">
-                  <wp:posOffset>2057400</wp:posOffset>
-                </wp:positionH>
-                <wp:positionV relativeFrom="paragraph">
-                  <wp:posOffset>155575</wp:posOffset>
-                </wp:positionV>
-                <wp:extent cx="182880" cy="0"/>
-                <wp:effectExtent l="0" t="0" r="0" b="0"/>
-                <wp:wrapNone/>
-                <wp:docPr id="1" name="Line 16"/>
-                <wp:cNvGraphicFramePr>
-                  <a:graphicFrameLocks xmlns:a="http://schemas.openxmlformats.org/drawingml/2006/main"/>
-                </wp:cNvGraphicFramePr>
-                <a:graphic xmlns:a="http://schemas.openxmlformats.org/drawingml/2006/main">
-                  <a:graphicData uri="http://schemas.microsoft.com/office/word/2010/wordprocessingShape">
-                    <wps:wsp>
-                      <wps:cNvCnPr>
-                        <a:cxnSpLocks noChangeShapeType="1"/>
-                      </wps:cNvCnPr>
-                      <wps:spPr bwMode="auto">
-                        <a:xfrm>
-                          <a:off x="0" y="0"/>
-                          <a:ext cx="182880" cy="0"/>
-                        </a:xfrm>
-                        <a:prstGeom prst="line">
-                          <a:avLst/>
-                        </a:prstGeom>
-                        <a:noFill/>
-                        <a:ln w="0" cap="flat">
-                          <a:solidFill>
-                            <a:srgbClr val="000000"/>
-                          </a:solidFill>
-                          <a:prstDash val="solid"/>
-                          <a:round/>
-                          <a:headEnd type="none" w="med" len="med"/>
-                          <a:tailEnd type="none" w="med" len="med"/>
-                        </a:ln>
-                        <a:effectLst/>
-                        <a:extLst>
-                          <a:ext uri="{909E8E84-426E-40dd-AFC4-6F175D3DCCD1}">
-                            <a14:hiddenFill xmlns:a14="http://schemas.microsoft.com/office/drawing/2010/main">
-                              <a:noFill/>
-                            </a14:hiddenFill>
-                          </a:ext>
-                          <a:ext uri="{AF507438-7753-43e0-B8FC-AC1667EBCBE1}">
-                            <a14:hiddenEffects xmlns:a14="http://schemas.microsoft.com/office/drawing/2010/main">
-                              <a:effectLst>
-                                <a:outerShdw blurRad="63500" dist="38099" dir="2700000" algn="ctr" rotWithShape="0">
-                                  <a:srgbClr val="000000">
-                                    <a:alpha val="74998"/>
-                                  </a:srgbClr>
-                                </a:outerShdw>
-                              </a:effectLst>
-                            </a14:hiddenEffects>
-                          </a:ext>
-                        </a:extLst>
-                      </wps:spPr>
-                      <wps:bodyPr/>
-                    </wps:wsp>
-                  </a:graphicData>
-                </a:graphic>
-                <wp14:sizeRelH relativeFrom="page">
-                  <wp14:pctWidth>0</wp14:pctWidth>
-                </wp14:sizeRelH>
-                <wp14:sizeRelV relativeFrom="page">
-                  <wp14:pctHeight>0</wp14:pctHeight>
-                </wp14:sizeRelV>
-              </wp:anchor>
-            </w:drawing>
-          </mc:Choice>
-          <mc:Fallback>
-            <w:pict>
-              <v:line id="Line 16" o:spid="_x0000_s1026" style="position:absolute;z-index:251664384;visibility:visible;mso-wrap-style:square;mso-width-percent:0;mso-height-percent:0;mso-wrap-distance-left:9pt;mso-wrap-distance-top:0;mso-wrap-distance-right:9pt;mso-wrap-distance-bottom:0;mso-position-horizontal:absolute;mso-position-horizontal-relative:text;mso-position-vertical:absolute;mso-position-vertical-relative:text;mso-width-percent:0;mso-height-percent:0;mso-width-relative:page;mso-height-relative:page" from="162pt,12.25pt" to="176.4pt,12.25pt" o:gfxdata="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" o:allowincell="f" strokeweight="0">
-                <v:shadow opacity="49150f"/>
-              </v:line>
-            </w:pict>
-          </mc:Fallback>
-        </mc:AlternateContent>
+        <w:pict>
+          <v:line id="Line 16" o:spid="_x0000_s1027" style="position:absolute;left:0;text-align:left;z-index:251664384;visibility:visible;mso-wrap-style:square;mso-width-percent:0;mso-height-percent:0;mso-wrap-distance-left:9pt;mso-wrap-distance-top:0;mso-wrap-distance-right:9pt;mso-wrap-distance-bottom:0;mso-position-horizontal:absolute;mso-position-horizontal-relative:text;mso-position-vertical:absolute;mso-position-vertical-relative:text;mso-width-percent:0;mso-height-percent:0;mso-width-relative:page;mso-height-relative:page" from="162pt,12.25pt" to="176.4pt,12.25pt" o:gfxdata="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" o:allowincell="f" strokeweight="0">
+            <v:shadow opacity="49150f"/>
+          </v:line>
+        </w:pict>
       </w:r>
       <w:r>
         <w:rPr>
@@ -5076,23 +4372,22 @@
         <w:numFmt w:val="decimal"/>
       </w:endnotePr>
       <w:pgSz w:w="12240" w:h="15840"/>
-      <w:pgMar w:top="1440" w:right="1800" w:bottom="1440" w:left="1800" w:header="720" w:footer="720" w:gutter="0"/>
-      <w:cols w:space="720"/>
+      <w:pgMar w:top="1440" w:right="1800" w:bottom="1440" w:left="1800" w:gutter="0"/>
     </w:sectPr>
   </w:body>
 </w:document>
 </file>
 
 <file path=word/endnotes.xml><?xml version="1.0" encoding="utf-8"?>
-<w:endnotes xmlns:wpc="http://schemas.microsoft.com/office/word/2010/wordprocessingCanvas" xmlns:mo="http://schemas.microsoft.com/office/mac/office/2008/main" xmlns:mc="http://schemas.openxmlformats.org/markup-compatibility/2006" xmlns:mv="urn:schemas-microsoft-com:mac:vml" xmlns:o="urn:schemas-microsoft-com:office:office" xmlns:r="http://schemas.openxmlformats.org/officeDocument/2006/relationships" xmlns:m="http://schemas.openxmlformats.org/officeDocument/2006/math" xmlns:v="urn:schemas-microsoft-com:vml" xmlns:wp14="http://schemas.microsoft.com/office/word/2010/wordprocessingDrawing" xmlns:wp="http://schemas.openxmlformats.org/drawingml/2006/wordprocessingDrawing" xmlns:w10="urn:schemas-microsoft-com:office:word" xmlns:w="http://schemas.openxmlformats.org/wordprocessingml/2006/main" xmlns:w14="http://schemas.microsoft.com/office/word/2010/wordml" xmlns:wpg="http://schemas.microsoft.com/office/word/2010/wordprocessingGroup" xmlns:wpi="http://schemas.microsoft.com/office/word/2010/wordprocessingInk" xmlns:wne="http://schemas.microsoft.com/office/word/2006/wordml" xmlns:wps="http://schemas.microsoft.com/office/word/2010/wordprocessingShape" mc:Ignorable="w14 wp14">
-  <w:endnote w:type="separator" w:id="-1">
+<w:endnotes xmlns:mv="urn:schemas-microsoft-com:mac:vml" xmlns:mo="http://schemas.microsoft.com/office/mac/office/2008/main" xmlns:ve="http://schemas.openxmlformats.org/markup-compatibility/2006" xmlns:o="urn:schemas-microsoft-com:office:office" xmlns:r="http://schemas.openxmlformats.org/officeDocument/2006/relationships" xmlns:m="http://schemas.openxmlformats.org/officeDocument/2006/math" xmlns:v="urn:schemas-microsoft-com:vml" xmlns:w10="urn:schemas-microsoft-com:office:word" xmlns:w="http://schemas.openxmlformats.org/wordprocessingml/2006/main" xmlns:wne="http://schemas.microsoft.com/office/word/2006/wordml" xmlns:wp="http://schemas.openxmlformats.org/drawingml/2006/wordprocessingDrawing">
+  <w:endnote w:type="separator" w:id="0">
     <w:p>
       <w:r>
         <w:separator/>
       </w:r>
     </w:p>
   </w:endnote>
-  <w:endnote w:type="continuationSeparator" w:id="0">
+  <w:endnote w:type="continuationSeparator" w:id="1">
     <w:p>
       <w:r>
         <w:continuationSeparator/>
@@ -5103,22 +4398,22 @@
 </file>
 
 <file path=word/footnotes.xml><?xml version="1.0" encoding="utf-8"?>
-<w:footnotes xmlns:wpc="http://schemas.microsoft.com/office/word/2010/wordprocessingCanvas" xmlns:mo="http://schemas.microsoft.com/office/mac/office/2008/main" xmlns:mc="http://schemas.openxmlformats.org/markup-compatibility/2006" xmlns:mv="urn:schemas-microsoft-com:mac:vml" xmlns:o="urn:schemas-microsoft-com:office:office" xmlns:r="http://schemas.openxmlformats.org/officeDocument/2006/relationships" xmlns:m="http://schemas.openxmlformats.org/officeDocument/2006/math" xmlns:v="urn:schemas-microsoft-com:vml" xmlns:wp14="http://schemas.microsoft.com/office/word/2010/wordprocessingDrawing" xmlns:wp="http://schemas.openxmlformats.org/drawingml/2006/wordprocessingDrawing" xmlns:w10="urn:schemas-microsoft-com:office:word" xmlns:w="http://schemas.openxmlformats.org/wordprocessingml/2006/main" xmlns:w14="http://schemas.microsoft.com/office/word/2010/wordml" xmlns:wpg="http://schemas.microsoft.com/office/word/2010/wordprocessingGroup" xmlns:wpi="http://schemas.microsoft.com/office/word/2010/wordprocessingInk" xmlns:wne="http://schemas.microsoft.com/office/word/2006/wordml" xmlns:wps="http://schemas.microsoft.com/office/word/2010/wordprocessingShape" mc:Ignorable="w14 wp14">
-  <w:footnote w:type="separator" w:id="-1">
+<w:footnotes xmlns:mv="urn:schemas-microsoft-com:mac:vml" xmlns:mo="http://schemas.microsoft.com/office/mac/office/2008/main" xmlns:ve="http://schemas.openxmlformats.org/markup-compatibility/2006" xmlns:o="urn:schemas-microsoft-com:office:office" xmlns:r="http://schemas.openxmlformats.org/officeDocument/2006/relationships" xmlns:m="http://schemas.openxmlformats.org/officeDocument/2006/math" xmlns:v="urn:schemas-microsoft-com:vml" xmlns:w10="urn:schemas-microsoft-com:office:word" xmlns:w="http://schemas.openxmlformats.org/wordprocessingml/2006/main" xmlns:wne="http://schemas.microsoft.com/office/word/2006/wordml" xmlns:wp="http://schemas.openxmlformats.org/drawingml/2006/wordprocessingDrawing">
+  <w:footnote w:type="separator" w:id="0">
     <w:p>
       <w:r>
         <w:separator/>
       </w:r>
     </w:p>
   </w:footnote>
-  <w:footnote w:type="continuationSeparator" w:id="0">
+  <w:footnote w:type="continuationSeparator" w:id="1">
     <w:p>
       <w:r>
         <w:continuationSeparator/>
       </w:r>
     </w:p>
   </w:footnote>
-  <w:footnote w:id="1">
+  <w:footnote w:id="2">
     <w:p>
       <w:pPr>
         <w:pStyle w:val="FootnoteText"/>
@@ -5139,7 +4434,15 @@
         <w:t>Engineering Domains: A Family Based Software Development Process</w:t>
       </w:r>
       <w:r>
-        <w:t>, David M. Weiss and Chi Tau Robert Lai, Addison Wesley, in publication.</w:t>
+        <w:t xml:space="preserve">, David M. Weiss and Chi </w:t>
+      </w:r>
+      <w:proofErr w:type="spellStart"/>
+      <w:r>
+        <w:t>Tau</w:t>
+      </w:r>
+      <w:proofErr w:type="spellEnd"/>
+      <w:r>
+        <w:t xml:space="preserve"> Robert Lai, Addison Wesley, in publication.</w:t>
       </w:r>
     </w:p>
   </w:footnote>
@@ -5147,7 +4450,7 @@
 </file>
 
 <file path=word/numbering.xml><?xml version="1.0" encoding="utf-8"?>
-<w:numbering xmlns:wpc="http://schemas.microsoft.com/office/word/2010/wordprocessingCanvas" xmlns:mo="http://schemas.microsoft.com/office/mac/office/2008/main" xmlns:mc="http://schemas.openxmlformats.org/markup-compatibility/2006" xmlns:mv="urn:schemas-microsoft-com:mac:vml" xmlns:o="urn:schemas-microsoft-com:office:office" xmlns:r="http://schemas.openxmlformats.org/officeDocument/2006/relationships" xmlns:m="http://schemas.openxmlformats.org/officeDocument/2006/math" xmlns:v="urn:schemas-microsoft-com:vml" xmlns:wp14="http://schemas.microsoft.com/office/word/2010/wordprocessingDrawing" xmlns:wp="http://schemas.openxmlformats.org/drawingml/2006/wordprocessingDrawing" xmlns:w10="urn:schemas-microsoft-com:office:word" xmlns:w="http://schemas.openxmlformats.org/wordprocessingml/2006/main" xmlns:w14="http://schemas.microsoft.com/office/word/2010/wordml" xmlns:wpg="http://schemas.microsoft.com/office/word/2010/wordprocessingGroup" xmlns:wpi="http://schemas.microsoft.com/office/word/2010/wordprocessingInk" xmlns:wne="http://schemas.microsoft.com/office/word/2006/wordml" xmlns:wps="http://schemas.microsoft.com/office/word/2010/wordprocessingShape" mc:Ignorable="w14 wp14">
+<w:numbering xmlns:mv="urn:schemas-microsoft-com:mac:vml" xmlns:mo="http://schemas.microsoft.com/office/mac/office/2008/main" xmlns:ve="http://schemas.openxmlformats.org/markup-compatibility/2006" xmlns:o="urn:schemas-microsoft-com:office:office" xmlns:r="http://schemas.openxmlformats.org/officeDocument/2006/relationships" xmlns:m="http://schemas.openxmlformats.org/officeDocument/2006/math" xmlns:v="urn:schemas-microsoft-com:vml" xmlns:w10="urn:schemas-microsoft-com:office:word" xmlns:w="http://schemas.openxmlformats.org/wordprocessingml/2006/main" xmlns:wne="http://schemas.microsoft.com/office/word/2006/wordml" xmlns:wp="http://schemas.openxmlformats.org/drawingml/2006/wordprocessingDrawing">
   <w:abstractNum w:abstractNumId="0">
     <w:nsid w:val="FFFFFFFE"/>
     <w:multiLevelType w:val="singleLevel"/>
@@ -5180,7 +4483,7 @@
 </file>
 
 <file path=word/styles.xml><?xml version="1.0" encoding="utf-8"?>
-<w:styles xmlns:mc="http://schemas.openxmlformats.org/markup-compatibility/2006" xmlns:r="http://schemas.openxmlformats.org/officeDocument/2006/relationships" xmlns:w="http://schemas.openxmlformats.org/wordprocessingml/2006/main" xmlns:w14="http://schemas.microsoft.com/office/word/2010/wordml" mc:Ignorable="w14">
+<w:styles xmlns:r="http://schemas.openxmlformats.org/officeDocument/2006/relationships" xmlns:w="http://schemas.openxmlformats.org/wordprocessingml/2006/main">
   <w:docDefaults>
     <w:rPrDefault>
       <w:rPr>
@@ -5332,6 +4635,7 @@
   <w:style w:type="paragraph" w:default="1" w:styleId="Normal">
     <w:name w:val="Normal"/>
     <w:qFormat/>
+    <w:rsid w:val="00BD0A4A"/>
     <w:pPr>
       <w:overflowPunct w:val="0"/>
       <w:autoSpaceDE w:val="0"/>
@@ -5345,6 +4649,7 @@
     <w:basedOn w:val="Normal"/>
     <w:next w:val="Normal"/>
     <w:qFormat/>
+    <w:rsid w:val="00BD0A4A"/>
     <w:pPr>
       <w:keepNext/>
       <w:spacing w:before="240" w:after="60"/>
@@ -5362,6 +4667,7 @@
     <w:basedOn w:val="Normal"/>
     <w:next w:val="Normal"/>
     <w:qFormat/>
+    <w:rsid w:val="00BD0A4A"/>
     <w:pPr>
       <w:keepNext/>
       <w:spacing w:before="240" w:after="60"/>
@@ -5374,15 +4680,14 @@
   </w:style>
   <w:style w:type="character" w:default="1" w:styleId="DefaultParagraphFont">
     <w:name w:val="Default Paragraph Font"/>
-    <w:uiPriority w:val="1"/>
     <w:semiHidden/>
     <w:unhideWhenUsed/>
   </w:style>
   <w:style w:type="table" w:default="1" w:styleId="TableNormal">
     <w:name w:val="Normal Table"/>
-    <w:uiPriority w:val="99"/>
     <w:semiHidden/>
     <w:unhideWhenUsed/>
+    <w:qFormat/>
     <w:tblPr>
       <w:tblInd w:w="0" w:type="dxa"/>
       <w:tblCellMar>
@@ -5395,13 +4700,13 @@
   </w:style>
   <w:style w:type="numbering" w:default="1" w:styleId="NoList">
     <w:name w:val="No List"/>
-    <w:uiPriority w:val="99"/>
     <w:semiHidden/>
     <w:unhideWhenUsed/>
   </w:style>
   <w:style w:type="paragraph" w:customStyle="1" w:styleId="Bullet1">
     <w:name w:val="Bullet 1"/>
     <w:basedOn w:val="Normal"/>
+    <w:rsid w:val="00BD0A4A"/>
     <w:pPr>
       <w:tabs>
         <w:tab w:val="num" w:pos="360"/>
@@ -5413,14 +4718,62 @@
     <w:name w:val="footnote text"/>
     <w:basedOn w:val="Normal"/>
     <w:semiHidden/>
+    <w:rsid w:val="00BD0A4A"/>
   </w:style>
   <w:style w:type="character" w:styleId="FootnoteReference">
     <w:name w:val="footnote reference"/>
     <w:basedOn w:val="DefaultParagraphFont"/>
     <w:semiHidden/>
+    <w:rsid w:val="00BD0A4A"/>
     <w:rPr>
       <w:vertAlign w:val="superscript"/>
     </w:rPr>
+  </w:style>
+  <w:style w:type="paragraph" w:styleId="Header">
+    <w:name w:val="header"/>
+    <w:basedOn w:val="Normal"/>
+    <w:link w:val="HeaderChar"/>
+    <w:uiPriority w:val="99"/>
+    <w:semiHidden/>
+    <w:unhideWhenUsed/>
+    <w:rsid w:val="00D12C29"/>
+    <w:pPr>
+      <w:tabs>
+        <w:tab w:val="center" w:pos="4320"/>
+        <w:tab w:val="right" w:pos="8640"/>
+      </w:tabs>
+    </w:pPr>
+  </w:style>
+  <w:style w:type="character" w:customStyle="1" w:styleId="HeaderChar">
+    <w:name w:val="Header Char"/>
+    <w:basedOn w:val="DefaultParagraphFont"/>
+    <w:link w:val="Header"/>
+    <w:uiPriority w:val="99"/>
+    <w:semiHidden/>
+    <w:rsid w:val="00D12C29"/>
+  </w:style>
+  <w:style w:type="paragraph" w:styleId="Footer">
+    <w:name w:val="footer"/>
+    <w:basedOn w:val="Normal"/>
+    <w:link w:val="FooterChar"/>
+    <w:uiPriority w:val="99"/>
+    <w:semiHidden/>
+    <w:unhideWhenUsed/>
+    <w:rsid w:val="00D12C29"/>
+    <w:pPr>
+      <w:tabs>
+        <w:tab w:val="center" w:pos="4320"/>
+        <w:tab w:val="right" w:pos="8640"/>
+      </w:tabs>
+    </w:pPr>
+  </w:style>
+  <w:style w:type="character" w:customStyle="1" w:styleId="FooterChar">
+    <w:name w:val="Footer Char"/>
+    <w:basedOn w:val="DefaultParagraphFont"/>
+    <w:link w:val="Footer"/>
+    <w:uiPriority w:val="99"/>
+    <w:semiHidden/>
+    <w:rsid w:val="00D12C29"/>
   </w:style>
 </w:styles>
 </file>

</xml_diff>